<commit_message>
using api to scrap tripadvisor
</commit_message>
<xml_diff>
--- a/side/MSC_DA_CA2_Jose_Mario.docx
+++ b/side/MSC_DA_CA2_Jose_Mario.docx
@@ -309,43 +309,7 @@
                 <w:color w:val="333333"/>
                 <w:lang w:val="pt-BR"/>
               </w:rPr>
-              <w:t xml:space="preserve">Marina </w:t>
-            </w:r>
-            <w:proofErr w:type="spellStart"/>
-            <w:r>
-              <w:rPr>
-                <w:i/>
-                <w:color w:val="333333"/>
-                <w:lang w:val="pt-BR"/>
-              </w:rPr>
-              <w:t>Iantorno</w:t>
-            </w:r>
-            <w:proofErr w:type="spellEnd"/>
-            <w:r>
-              <w:rPr>
-                <w:i/>
-                <w:color w:val="333333"/>
-                <w:lang w:val="pt-BR"/>
-              </w:rPr>
-              <w:t>/</w:t>
-            </w:r>
-            <w:proofErr w:type="spellStart"/>
-            <w:r>
-              <w:rPr>
-                <w:i/>
-                <w:color w:val="333333"/>
-                <w:lang w:val="pt-BR"/>
-              </w:rPr>
-              <w:t>Taufique</w:t>
-            </w:r>
-            <w:proofErr w:type="spellEnd"/>
-            <w:r>
-              <w:rPr>
-                <w:i/>
-                <w:color w:val="333333"/>
-                <w:lang w:val="pt-BR"/>
-              </w:rPr>
-              <w:t xml:space="preserve"> Ahmed</w:t>
+              <w:t>Marina Iantorno/Taufique Ahmed</w:t>
             </w:r>
           </w:p>
           <w:p>
@@ -807,29 +771,7 @@
           <w:sz w:val="24"/>
           <w:szCs w:val="24"/>
         </w:rPr>
-        <w:t xml:space="preserve">This project is available on </w:t>
-      </w:r>
-      <w:proofErr w:type="spellStart"/>
-      <w:r>
-        <w:rPr>
-          <w:rFonts w:ascii="Times New Roman" w:eastAsia="Times New Roman" w:hAnsi="Times New Roman" w:cs="Times New Roman"/>
-          <w:i/>
-          <w:iCs/>
-          <w:sz w:val="24"/>
-          <w:szCs w:val="24"/>
-        </w:rPr>
-        <w:t>github</w:t>
-      </w:r>
-      <w:proofErr w:type="spellEnd"/>
-      <w:r>
-        <w:rPr>
-          <w:rFonts w:ascii="Times New Roman" w:eastAsia="Times New Roman" w:hAnsi="Times New Roman" w:cs="Times New Roman"/>
-          <w:i/>
-          <w:iCs/>
-          <w:sz w:val="24"/>
-          <w:szCs w:val="24"/>
-        </w:rPr>
-        <w:t>:</w:t>
+        <w:t>This project is available on github:</w:t>
       </w:r>
     </w:p>
     <w:p>
@@ -2451,10 +2393,11 @@
             <w14:miter w14:lim="400000"/>
           </w14:textOutline>
         </w:rPr>
-        <w:t xml:space="preserve">    </w:t>
-      </w:r>
-      <w:proofErr w:type="spellStart"/>
-      <w:r>
+        <w:t xml:space="preserve">    Dublinbikes: This is the oldest and most well-established bikeshare service in Dublin, having been launched in 2009. It is operated by TFI Cycles, a subsidiary of the National Transport Authority (NTA). Dublinbikes has over 3,500 bikes and 450 docking stations located throughout the city center and inner suburbs.</w:t>
+      </w:r>
+    </w:p>
+    <w:p>
+      <w:pPr>
         <w:rPr>
           <w:rFonts w:ascii="Times New Roman" w:eastAsia="Cambria" w:hAnsi="Times New Roman" w:cs="Times New Roman"/>
           <w:color w:val="000000"/>
@@ -2468,10 +2411,10 @@
             <w14:miter w14:lim="400000"/>
           </w14:textOutline>
         </w:rPr>
-        <w:t>Dublinbikes</w:t>
-      </w:r>
-      <w:proofErr w:type="spellEnd"/>
-      <w:r>
+      </w:pPr>
+    </w:p>
+    <w:p>
+      <w:pPr>
         <w:rPr>
           <w:rFonts w:ascii="Times New Roman" w:eastAsia="Cambria" w:hAnsi="Times New Roman" w:cs="Times New Roman"/>
           <w:color w:val="000000"/>
@@ -2485,9 +2428,7 @@
             <w14:miter w14:lim="400000"/>
           </w14:textOutline>
         </w:rPr>
-        <w:t xml:space="preserve">: This is the oldest and most well-established bikeshare service in Dublin, having been launched in 2009. It is operated by TFI Cycles, a subsidiary of the National Transport Authority (NTA). </w:t>
-      </w:r>
-      <w:proofErr w:type="spellStart"/>
+      </w:pPr>
       <w:r>
         <w:rPr>
           <w:rFonts w:ascii="Times New Roman" w:eastAsia="Cambria" w:hAnsi="Times New Roman" w:cs="Times New Roman"/>
@@ -2502,10 +2443,11 @@
             <w14:miter w14:lim="400000"/>
           </w14:textOutline>
         </w:rPr>
-        <w:t>Dublinbikes</w:t>
-      </w:r>
-      <w:proofErr w:type="spellEnd"/>
-      <w:r>
+        <w:t xml:space="preserve">    Bleeper: This is a stationless bikeshare service that was launched in Dublin in 2018. It is operated by Bleeper Bike, a private company. Bleeper bikes can be unlocked and locked using a smartphone app. There are currently over 800 Bleeper bikes available in Dublin.</w:t>
+      </w:r>
+    </w:p>
+    <w:p>
+      <w:pPr>
         <w:rPr>
           <w:rFonts w:ascii="Times New Roman" w:eastAsia="Cambria" w:hAnsi="Times New Roman" w:cs="Times New Roman"/>
           <w:color w:val="000000"/>
@@ -2519,10 +2461,10 @@
             <w14:miter w14:lim="400000"/>
           </w14:textOutline>
         </w:rPr>
-        <w:t xml:space="preserve"> has over 3,500 bikes and 450 docking stations located throughout the city </w:t>
-      </w:r>
-      <w:proofErr w:type="spellStart"/>
-      <w:r>
+      </w:pPr>
+    </w:p>
+    <w:p>
+      <w:pPr>
         <w:rPr>
           <w:rFonts w:ascii="Times New Roman" w:eastAsia="Cambria" w:hAnsi="Times New Roman" w:cs="Times New Roman"/>
           <w:color w:val="000000"/>
@@ -2536,9 +2478,7 @@
             <w14:miter w14:lim="400000"/>
           </w14:textOutline>
         </w:rPr>
-        <w:t>center</w:t>
-      </w:r>
-      <w:proofErr w:type="spellEnd"/>
+      </w:pPr>
       <w:r>
         <w:rPr>
           <w:rFonts w:ascii="Times New Roman" w:eastAsia="Cambria" w:hAnsi="Times New Roman" w:cs="Times New Roman"/>
@@ -2553,7 +2493,7 @@
             <w14:miter w14:lim="400000"/>
           </w14:textOutline>
         </w:rPr>
-        <w:t xml:space="preserve"> and inner suburbs.</w:t>
+        <w:t xml:space="preserve">    Moby: This is an electric bikeshare service that was launched in Dublin in 2023. It is operated by Moby Bikes, a private company. Moby bikes can be unlocked and locked using a smartphone app. There are currently over 300 Moby bikes available in Dublin.</w:t>
       </w:r>
     </w:p>
     <w:p>
@@ -2603,10 +2543,11 @@
             <w14:miter w14:lim="400000"/>
           </w14:textOutline>
         </w:rPr>
-        <w:t xml:space="preserve">    Bleeper: This is a </w:t>
-      </w:r>
-      <w:proofErr w:type="spellStart"/>
-      <w:r>
+        <w:t>All three bikeshare services are convenient and affordable ways to get around Dublin. Dublinbikes is the most extensive service, with the largest number of bikes and docking stations. Bleeper is a good option for shorter trips, as there are no docking stations to worry about. Moby is a good option for longer trips or for those who want the assistance of an electric bike.</w:t>
+      </w:r>
+    </w:p>
+    <w:p>
+      <w:pPr>
         <w:rPr>
           <w:rFonts w:ascii="Times New Roman" w:eastAsia="Cambria" w:hAnsi="Times New Roman" w:cs="Times New Roman"/>
           <w:color w:val="000000"/>
@@ -2620,10 +2561,10 @@
             <w14:miter w14:lim="400000"/>
           </w14:textOutline>
         </w:rPr>
-        <w:t>stationless</w:t>
-      </w:r>
-      <w:proofErr w:type="spellEnd"/>
-      <w:r>
+      </w:pPr>
+    </w:p>
+    <w:p>
+      <w:pPr>
         <w:rPr>
           <w:rFonts w:ascii="Times New Roman" w:eastAsia="Cambria" w:hAnsi="Times New Roman" w:cs="Times New Roman"/>
           <w:color w:val="000000"/>
@@ -2637,8 +2578,7 @@
             <w14:miter w14:lim="400000"/>
           </w14:textOutline>
         </w:rPr>
-        <w:t xml:space="preserve"> bikeshare service that was launched in Dublin in 2018. It is operated by Bleeper Bike, a private company. Bleeper bikes can be unlocked and locked using a smartphone app. There are currently over 800 Bleeper bikes available in Dublin.</w:t>
-      </w:r>
+      </w:pPr>
     </w:p>
     <w:p>
       <w:pPr>
@@ -2673,7 +2613,9 @@
           </w14:textOutline>
         </w:rPr>
       </w:pPr>
-      <w:r>
+    </w:p>
+    <w:p>
+      <w:pPr>
         <w:rPr>
           <w:rFonts w:ascii="Times New Roman" w:eastAsia="Cambria" w:hAnsi="Times New Roman" w:cs="Times New Roman"/>
           <w:color w:val="000000"/>
@@ -2687,8 +2629,7 @@
             <w14:miter w14:lim="400000"/>
           </w14:textOutline>
         </w:rPr>
-        <w:t xml:space="preserve">    Moby: This is an electric bikeshare service that was launched in Dublin in 2023. It is operated by Moby Bikes, a private company. Moby bikes can be unlocked and locked using a smartphone app. There are currently over 300 Moby bikes available in Dublin.</w:t>
-      </w:r>
+      </w:pPr>
     </w:p>
     <w:p>
       <w:pPr>
@@ -2723,7 +2664,9 @@
           </w14:textOutline>
         </w:rPr>
       </w:pPr>
-      <w:r>
+    </w:p>
+    <w:p>
+      <w:pPr>
         <w:rPr>
           <w:rFonts w:ascii="Times New Roman" w:eastAsia="Cambria" w:hAnsi="Times New Roman" w:cs="Times New Roman"/>
           <w:color w:val="000000"/>
@@ -2737,9 +2680,7 @@
             <w14:miter w14:lim="400000"/>
           </w14:textOutline>
         </w:rPr>
-        <w:t xml:space="preserve">All three bikeshare services are convenient and affordable ways to get around Dublin. </w:t>
-      </w:r>
-      <w:proofErr w:type="spellStart"/>
+      </w:pPr>
       <w:r>
         <w:rPr>
           <w:rFonts w:ascii="Times New Roman" w:eastAsia="Cambria" w:hAnsi="Times New Roman" w:cs="Times New Roman"/>
@@ -2754,10 +2695,12 @@
             <w14:miter w14:lim="400000"/>
           </w14:textOutline>
         </w:rPr>
-        <w:t>Dublinbikes</w:t>
-      </w:r>
-      <w:proofErr w:type="spellEnd"/>
-      <w:r>
+        <w:lastRenderedPageBreak/>
+        <w:t>BARCELONA</w:t>
+      </w:r>
+    </w:p>
+    <w:p>
+      <w:pPr>
         <w:rPr>
           <w:rFonts w:ascii="Times New Roman" w:eastAsia="Cambria" w:hAnsi="Times New Roman" w:cs="Times New Roman"/>
           <w:color w:val="000000"/>
@@ -2771,11 +2714,8 @@
             <w14:miter w14:lim="400000"/>
           </w14:textOutline>
         </w:rPr>
-        <w:t xml:space="preserve"> is the most extensive service, with the largest number of bikes and docking stations. Bleeper is a good option for shorter trips, as there are no docking stations to worry about. Moby is a good option for longer trips or for those who want the assistance of an electric bike.</w:t>
-      </w:r>
-    </w:p>
-    <w:p>
-      <w:pPr>
+      </w:pPr>
+      <w:r>
         <w:rPr>
           <w:rFonts w:ascii="Times New Roman" w:eastAsia="Cambria" w:hAnsi="Times New Roman" w:cs="Times New Roman"/>
           <w:color w:val="000000"/>
@@ -2789,7 +2729,8 @@
             <w14:miter w14:lim="400000"/>
           </w14:textOutline>
         </w:rPr>
-      </w:pPr>
+        <w:t xml:space="preserve">    Bicing is the older of the two services, having been launched in 2007. It is operated by Clear Channel and has over 6,000 bikes and 400 docking stations. Bicing is a public service and is intended for short-term journeys of up to 30 minutes.</w:t>
+      </w:r>
     </w:p>
     <w:p>
       <w:pPr>
@@ -2807,9 +2748,7 @@
           </w14:textOutline>
         </w:rPr>
       </w:pPr>
-    </w:p>
-    <w:p>
-      <w:pPr>
+      <w:r>
         <w:rPr>
           <w:rFonts w:ascii="Times New Roman" w:eastAsia="Cambria" w:hAnsi="Times New Roman" w:cs="Times New Roman"/>
           <w:color w:val="000000"/>
@@ -2823,7 +2762,8 @@
             <w14:miter w14:lim="400000"/>
           </w14:textOutline>
         </w:rPr>
-      </w:pPr>
+        <w:t xml:space="preserve">    AMBici is a newer service that was launched in 2023. It is operated by Transports Metropolitans de Barcelona (TMB) and has over 2,600 bikes and 236 docking stations. AMBici is an electric bike-sharing service and is also intended for short-term journeys of up to 30 minutes.</w:t>
+      </w:r>
     </w:p>
     <w:p>
       <w:pPr>
@@ -2858,9 +2798,7 @@
           </w14:textOutline>
         </w:rPr>
       </w:pPr>
-    </w:p>
-    <w:p>
-      <w:pPr>
+      <w:r>
         <w:rPr>
           <w:rFonts w:ascii="Times New Roman" w:eastAsia="Cambria" w:hAnsi="Times New Roman" w:cs="Times New Roman"/>
           <w:color w:val="000000"/>
@@ -2874,7 +2812,8 @@
             <w14:miter w14:lim="400000"/>
           </w14:textOutline>
         </w:rPr>
-      </w:pPr>
+        <w:t>Both Bicing and AMbici are convenient and affordable ways to get around Barcelona. However, there are some key differences between the two services. Bicing is a more established service with a wider network of docking stations. AMbici is a newer service with a smaller network of docking stations, but it offers electric bikes.</w:t>
+      </w:r>
     </w:p>
     <w:p>
       <w:pPr>
@@ -2923,8 +2862,7 @@
             <w14:miter w14:lim="400000"/>
           </w14:textOutline>
         </w:rPr>
-        <w:lastRenderedPageBreak/>
-        <w:t>BARCELONA</w:t>
+        <w:t>Ultimately, the best bike-sharing service for you will depend on your individual needs. If you are looking for a convenient and affordable way to get around Barcelona for short-term journeys, then either Bicing or AMbici would be a good option.</w:t>
       </w:r>
     </w:p>
     <w:p>
@@ -2943,7 +2881,9 @@
           </w14:textOutline>
         </w:rPr>
       </w:pPr>
-      <w:r>
+    </w:p>
+    <w:p>
+      <w:pPr>
         <w:rPr>
           <w:rFonts w:ascii="Times New Roman" w:eastAsia="Cambria" w:hAnsi="Times New Roman" w:cs="Times New Roman"/>
           <w:color w:val="000000"/>
@@ -2957,10 +2897,10 @@
             <w14:miter w14:lim="400000"/>
           </w14:textOutline>
         </w:rPr>
-        <w:t xml:space="preserve">    </w:t>
-      </w:r>
-      <w:proofErr w:type="spellStart"/>
-      <w:r>
+      </w:pPr>
+    </w:p>
+    <w:p>
+      <w:pPr>
         <w:rPr>
           <w:rFonts w:ascii="Times New Roman" w:eastAsia="Cambria" w:hAnsi="Times New Roman" w:cs="Times New Roman"/>
           <w:color w:val="000000"/>
@@ -2974,10 +2914,10 @@
             <w14:miter w14:lim="400000"/>
           </w14:textOutline>
         </w:rPr>
-        <w:t>Bicing</w:t>
-      </w:r>
-      <w:proofErr w:type="spellEnd"/>
-      <w:r>
+      </w:pPr>
+    </w:p>
+    <w:p>
+      <w:pPr>
         <w:rPr>
           <w:rFonts w:ascii="Times New Roman" w:eastAsia="Cambria" w:hAnsi="Times New Roman" w:cs="Times New Roman"/>
           <w:color w:val="000000"/>
@@ -2991,9 +2931,7 @@
             <w14:miter w14:lim="400000"/>
           </w14:textOutline>
         </w:rPr>
-        <w:t xml:space="preserve"> is the older of the two services, having been launched in 2007. It is operated by Clear Channel and has over 6,000 bikes and 400 docking stations. </w:t>
-      </w:r>
-      <w:proofErr w:type="spellStart"/>
+      </w:pPr>
       <w:r>
         <w:rPr>
           <w:rFonts w:ascii="Times New Roman" w:eastAsia="Cambria" w:hAnsi="Times New Roman" w:cs="Times New Roman"/>
@@ -3008,10 +2946,11 @@
             <w14:miter w14:lim="400000"/>
           </w14:textOutline>
         </w:rPr>
-        <w:t>Bicing</w:t>
-      </w:r>
-      <w:proofErr w:type="spellEnd"/>
-      <w:r>
+        <w:t xml:space="preserve">    Identify the most popular stations based on the number of available bikes: This can be done by calculating the average number of available bikes per station and identifying the stations with the highest and lowest average.</w:t>
+      </w:r>
+    </w:p>
+    <w:p>
+      <w:pPr>
         <w:rPr>
           <w:rFonts w:ascii="Times New Roman" w:eastAsia="Cambria" w:hAnsi="Times New Roman" w:cs="Times New Roman"/>
           <w:color w:val="000000"/>
@@ -3025,8 +2964,7 @@
             <w14:miter w14:lim="400000"/>
           </w14:textOutline>
         </w:rPr>
-        <w:t xml:space="preserve"> is a public service and is intended for short-term journeys of up to 30 minutes.</w:t>
-      </w:r>
+      </w:pPr>
     </w:p>
     <w:p>
       <w:pPr>
@@ -3058,10 +2996,11 @@
             <w14:miter w14:lim="400000"/>
           </w14:textOutline>
         </w:rPr>
-        <w:t xml:space="preserve">    </w:t>
-      </w:r>
-      <w:proofErr w:type="spellStart"/>
-      <w:r>
+        <w:t xml:space="preserve">    The most popular station based on the number of available bikes is: Smithfield</w:t>
+      </w:r>
+    </w:p>
+    <w:p>
+      <w:pPr>
         <w:rPr>
           <w:rFonts w:ascii="Times New Roman" w:eastAsia="Cambria" w:hAnsi="Times New Roman" w:cs="Times New Roman"/>
           <w:color w:val="000000"/>
@@ -3075,10 +3014,10 @@
             <w14:miter w14:lim="400000"/>
           </w14:textOutline>
         </w:rPr>
-        <w:t>AMBici</w:t>
-      </w:r>
-      <w:proofErr w:type="spellEnd"/>
-      <w:r>
+      </w:pPr>
+    </w:p>
+    <w:p>
+      <w:pPr>
         <w:rPr>
           <w:rFonts w:ascii="Times New Roman" w:eastAsia="Cambria" w:hAnsi="Times New Roman" w:cs="Times New Roman"/>
           <w:color w:val="000000"/>
@@ -3092,9 +3031,7 @@
             <w14:miter w14:lim="400000"/>
           </w14:textOutline>
         </w:rPr>
-        <w:t xml:space="preserve"> is a newer service that was launched in 2023. It is operated by Transports Metropolitans de Barcelona (TMB) and has over 2,600 bikes and 236 docking stations. </w:t>
-      </w:r>
-      <w:proofErr w:type="spellStart"/>
+      </w:pPr>
       <w:r>
         <w:rPr>
           <w:rFonts w:ascii="Times New Roman" w:eastAsia="Cambria" w:hAnsi="Times New Roman" w:cs="Times New Roman"/>
@@ -3109,10 +3046,11 @@
             <w14:miter w14:lim="400000"/>
           </w14:textOutline>
         </w:rPr>
-        <w:t>AMBici</w:t>
-      </w:r>
-      <w:proofErr w:type="spellEnd"/>
-      <w:r>
+        <w:t xml:space="preserve">    Analyze the trend of the available bikes over time: This can be done by plotting the number of available bikes against the time of day. This can help you to identify patterns in bike usage, such as peak hours and periods of low demand.</w:t>
+      </w:r>
+    </w:p>
+    <w:p>
+      <w:pPr>
         <w:rPr>
           <w:rFonts w:ascii="Times New Roman" w:eastAsia="Cambria" w:hAnsi="Times New Roman" w:cs="Times New Roman"/>
           <w:color w:val="000000"/>
@@ -3126,8 +3064,7 @@
             <w14:miter w14:lim="400000"/>
           </w14:textOutline>
         </w:rPr>
-        <w:t xml:space="preserve"> is an electric bike-sharing service and is also intended for short-term journeys of up to 30 minutes.</w:t>
-      </w:r>
+      </w:pPr>
     </w:p>
     <w:p>
       <w:pPr>
@@ -3145,9 +3082,7 @@
           </w14:textOutline>
         </w:rPr>
       </w:pPr>
-    </w:p>
-    <w:p>
-      <w:pPr>
+      <w:r>
         <w:rPr>
           <w:rFonts w:ascii="Times New Roman" w:eastAsia="Cambria" w:hAnsi="Times New Roman" w:cs="Times New Roman"/>
           <w:color w:val="000000"/>
@@ -3161,8 +3096,11 @@
             <w14:miter w14:lim="400000"/>
           </w14:textOutline>
         </w:rPr>
-      </w:pPr>
-      <w:r>
+        <w:t xml:space="preserve">    The average number of available bikes per hour:</w:t>
+      </w:r>
+    </w:p>
+    <w:p>
+      <w:pPr>
         <w:rPr>
           <w:rFonts w:ascii="Times New Roman" w:eastAsia="Cambria" w:hAnsi="Times New Roman" w:cs="Times New Roman"/>
           <w:color w:val="000000"/>
@@ -3176,10 +3114,10 @@
             <w14:miter w14:lim="400000"/>
           </w14:textOutline>
         </w:rPr>
-        <w:t xml:space="preserve">Both </w:t>
-      </w:r>
-      <w:proofErr w:type="spellStart"/>
-      <w:r>
+      </w:pPr>
+    </w:p>
+    <w:p>
+      <w:pPr>
         <w:rPr>
           <w:rFonts w:ascii="Times New Roman" w:eastAsia="Cambria" w:hAnsi="Times New Roman" w:cs="Times New Roman"/>
           <w:color w:val="000000"/>
@@ -3193,9 +3131,7 @@
             <w14:miter w14:lim="400000"/>
           </w14:textOutline>
         </w:rPr>
-        <w:t>Bicing</w:t>
-      </w:r>
-      <w:proofErr w:type="spellEnd"/>
+      </w:pPr>
       <w:r>
         <w:rPr>
           <w:rFonts w:ascii="Times New Roman" w:eastAsia="Cambria" w:hAnsi="Times New Roman" w:cs="Times New Roman"/>
@@ -3210,10 +3146,11 @@
             <w14:miter w14:lim="400000"/>
           </w14:textOutline>
         </w:rPr>
-        <w:t xml:space="preserve"> and </w:t>
-      </w:r>
-      <w:proofErr w:type="spellStart"/>
-      <w:r>
+        <w:t xml:space="preserve">    Identify the stations with the highest and lowest number of available bikes: This can be done by creating a table or chart that shows the number of available bikes at each station for a given date or time period.</w:t>
+      </w:r>
+    </w:p>
+    <w:p>
+      <w:pPr>
         <w:rPr>
           <w:rFonts w:ascii="Times New Roman" w:eastAsia="Cambria" w:hAnsi="Times New Roman" w:cs="Times New Roman"/>
           <w:color w:val="000000"/>
@@ -3227,10 +3164,10 @@
             <w14:miter w14:lim="400000"/>
           </w14:textOutline>
         </w:rPr>
-        <w:t>AMbici</w:t>
-      </w:r>
-      <w:proofErr w:type="spellEnd"/>
-      <w:r>
+      </w:pPr>
+    </w:p>
+    <w:p>
+      <w:pPr>
         <w:rPr>
           <w:rFonts w:ascii="Times New Roman" w:eastAsia="Cambria" w:hAnsi="Times New Roman" w:cs="Times New Roman"/>
           <w:color w:val="000000"/>
@@ -3244,9 +3181,7 @@
             <w14:miter w14:lim="400000"/>
           </w14:textOutline>
         </w:rPr>
-        <w:t xml:space="preserve"> are convenient and affordable ways to get around Barcelona. However, there are some key differences between the two services. </w:t>
-      </w:r>
-      <w:proofErr w:type="spellStart"/>
+      </w:pPr>
       <w:r>
         <w:rPr>
           <w:rFonts w:ascii="Times New Roman" w:eastAsia="Cambria" w:hAnsi="Times New Roman" w:cs="Times New Roman"/>
@@ -3261,10 +3196,11 @@
             <w14:miter w14:lim="400000"/>
           </w14:textOutline>
         </w:rPr>
-        <w:t>Bicing</w:t>
-      </w:r>
-      <w:proofErr w:type="spellEnd"/>
-      <w:r>
+        <w:t xml:space="preserve">    The station with the highest number of available bikes: </w:t>
+      </w:r>
+    </w:p>
+    <w:p>
+      <w:pPr>
         <w:rPr>
           <w:rFonts w:ascii="Times New Roman" w:eastAsia="Cambria" w:hAnsi="Times New Roman" w:cs="Times New Roman"/>
           <w:color w:val="000000"/>
@@ -3278,9 +3214,7 @@
             <w14:miter w14:lim="400000"/>
           </w14:textOutline>
         </w:rPr>
-        <w:t xml:space="preserve"> is a more established service with a wider network of docking stations. </w:t>
-      </w:r>
-      <w:proofErr w:type="spellStart"/>
+      </w:pPr>
       <w:r>
         <w:rPr>
           <w:rFonts w:ascii="Times New Roman" w:eastAsia="Cambria" w:hAnsi="Times New Roman" w:cs="Times New Roman"/>
@@ -3295,10 +3229,11 @@
             <w14:miter w14:lim="400000"/>
           </w14:textOutline>
         </w:rPr>
-        <w:t>AMbici</w:t>
-      </w:r>
-      <w:proofErr w:type="spellEnd"/>
-      <w:r>
+        <w:t xml:space="preserve">    The station with the lowest number of available bikes: </w:t>
+      </w:r>
+    </w:p>
+    <w:p>
+      <w:pPr>
         <w:rPr>
           <w:rFonts w:ascii="Times New Roman" w:eastAsia="Cambria" w:hAnsi="Times New Roman" w:cs="Times New Roman"/>
           <w:color w:val="000000"/>
@@ -3312,8 +3247,7 @@
             <w14:miter w14:lim="400000"/>
           </w14:textOutline>
         </w:rPr>
-        <w:t xml:space="preserve"> is a newer service with a smaller network of docking stations, but it offers electric bikes.</w:t>
-      </w:r>
+      </w:pPr>
     </w:p>
     <w:p>
       <w:pPr>
@@ -3331,9 +3265,7 @@
           </w14:textOutline>
         </w:rPr>
       </w:pPr>
-    </w:p>
-    <w:p>
-      <w:pPr>
+      <w:r>
         <w:rPr>
           <w:rFonts w:ascii="Times New Roman" w:eastAsia="Cambria" w:hAnsi="Times New Roman" w:cs="Times New Roman"/>
           <w:color w:val="000000"/>
@@ -3347,8 +3279,11 @@
             <w14:miter w14:lim="400000"/>
           </w14:textOutline>
         </w:rPr>
-      </w:pPr>
-      <w:r>
+        <w:t>In addition to these basic analyses, you can also use this dataset to answer more specific questions about bike usage in Dublin, such as:</w:t>
+      </w:r>
+    </w:p>
+    <w:p>
+      <w:pPr>
         <w:rPr>
           <w:rFonts w:ascii="Times New Roman" w:eastAsia="Cambria" w:hAnsi="Times New Roman" w:cs="Times New Roman"/>
           <w:color w:val="000000"/>
@@ -3362,10 +3297,10 @@
             <w14:miter w14:lim="400000"/>
           </w14:textOutline>
         </w:rPr>
-        <w:t xml:space="preserve">Ultimately, the best bike-sharing service for you will depend on your individual needs. If you are looking for a convenient and affordable way to get around Barcelona for short-term journeys, then either </w:t>
-      </w:r>
-      <w:proofErr w:type="spellStart"/>
-      <w:r>
+      </w:pPr>
+    </w:p>
+    <w:p>
+      <w:pPr>
         <w:rPr>
           <w:rFonts w:ascii="Times New Roman" w:eastAsia="Cambria" w:hAnsi="Times New Roman" w:cs="Times New Roman"/>
           <w:color w:val="000000"/>
@@ -3379,9 +3314,7 @@
             <w14:miter w14:lim="400000"/>
           </w14:textOutline>
         </w:rPr>
-        <w:t>Bicing</w:t>
-      </w:r>
-      <w:proofErr w:type="spellEnd"/>
+      </w:pPr>
       <w:r>
         <w:rPr>
           <w:rFonts w:ascii="Times New Roman" w:eastAsia="Cambria" w:hAnsi="Times New Roman" w:cs="Times New Roman"/>
@@ -3396,10 +3329,11 @@
             <w14:miter w14:lim="400000"/>
           </w14:textOutline>
         </w:rPr>
-        <w:t xml:space="preserve"> or </w:t>
-      </w:r>
-      <w:proofErr w:type="spellStart"/>
-      <w:r>
+        <w:t xml:space="preserve">    How does bike usage vary by day of the week?</w:t>
+      </w:r>
+    </w:p>
+    <w:p>
+      <w:pPr>
         <w:rPr>
           <w:rFonts w:ascii="Times New Roman" w:eastAsia="Cambria" w:hAnsi="Times New Roman" w:cs="Times New Roman"/>
           <w:color w:val="000000"/>
@@ -3413,9 +3347,7 @@
             <w14:miter w14:lim="400000"/>
           </w14:textOutline>
         </w:rPr>
-        <w:t>AMbici</w:t>
-      </w:r>
-      <w:proofErr w:type="spellEnd"/>
+      </w:pPr>
       <w:r>
         <w:rPr>
           <w:rFonts w:ascii="Times New Roman" w:eastAsia="Cambria" w:hAnsi="Times New Roman" w:cs="Times New Roman"/>
@@ -3430,7 +3362,7 @@
             <w14:miter w14:lim="400000"/>
           </w14:textOutline>
         </w:rPr>
-        <w:t xml:space="preserve"> would be a good option.</w:t>
+        <w:t xml:space="preserve">    How does bike usage vary by season?</w:t>
       </w:r>
     </w:p>
     <w:p>
@@ -3449,9 +3381,7 @@
           </w14:textOutline>
         </w:rPr>
       </w:pPr>
-    </w:p>
-    <w:p>
-      <w:pPr>
+      <w:r>
         <w:rPr>
           <w:rFonts w:ascii="Times New Roman" w:eastAsia="Cambria" w:hAnsi="Times New Roman" w:cs="Times New Roman"/>
           <w:color w:val="000000"/>
@@ -3465,7 +3395,8 @@
             <w14:miter w14:lim="400000"/>
           </w14:textOutline>
         </w:rPr>
-      </w:pPr>
+        <w:t xml:space="preserve">    What factors are associated with higher bike usage?</w:t>
+      </w:r>
     </w:p>
     <w:p>
       <w:pPr>
@@ -3514,574 +3445,7 @@
             <w14:miter w14:lim="400000"/>
           </w14:textOutline>
         </w:rPr>
-        <w:t xml:space="preserve">    Identify the most popular stations based on the number of available bikes: This can be done by calculating the average number of available bikes per station and identifying the stations with the highest and lowest average.</w:t>
-      </w:r>
-    </w:p>
-    <w:p>
-      <w:pPr>
-        <w:rPr>
-          <w:rFonts w:ascii="Times New Roman" w:eastAsia="Cambria" w:hAnsi="Times New Roman" w:cs="Times New Roman"/>
-          <w:color w:val="000000"/>
-          <w:sz w:val="24"/>
-          <w:szCs w:val="24"/>
-          <w:u w:color="000000"/>
-          <w:lang w:eastAsia="en-ZA"/>
-          <w14:textOutline w14:w="12700" w14:cap="flat" w14:cmpd="sng" w14:algn="ctr">
-            <w14:noFill/>
-            <w14:prstDash w14:val="solid"/>
-            <w14:miter w14:lim="400000"/>
-          </w14:textOutline>
-        </w:rPr>
-      </w:pPr>
-    </w:p>
-    <w:p>
-      <w:pPr>
-        <w:rPr>
-          <w:rFonts w:ascii="Times New Roman" w:eastAsia="Cambria" w:hAnsi="Times New Roman" w:cs="Times New Roman"/>
-          <w:color w:val="000000"/>
-          <w:sz w:val="24"/>
-          <w:szCs w:val="24"/>
-          <w:u w:color="000000"/>
-          <w:lang w:eastAsia="en-ZA"/>
-          <w14:textOutline w14:w="12700" w14:cap="flat" w14:cmpd="sng" w14:algn="ctr">
-            <w14:noFill/>
-            <w14:prstDash w14:val="solid"/>
-            <w14:miter w14:lim="400000"/>
-          </w14:textOutline>
-        </w:rPr>
-      </w:pPr>
-      <w:r>
-        <w:rPr>
-          <w:rFonts w:ascii="Times New Roman" w:eastAsia="Cambria" w:hAnsi="Times New Roman" w:cs="Times New Roman"/>
-          <w:color w:val="000000"/>
-          <w:sz w:val="24"/>
-          <w:szCs w:val="24"/>
-          <w:u w:color="000000"/>
-          <w:lang w:eastAsia="en-ZA"/>
-          <w14:textOutline w14:w="12700" w14:cap="flat" w14:cmpd="sng" w14:algn="ctr">
-            <w14:noFill/>
-            <w14:prstDash w14:val="solid"/>
-            <w14:miter w14:lim="400000"/>
-          </w14:textOutline>
-        </w:rPr>
-        <w:t xml:space="preserve">    The most popular station based on the number of available bikes is: Smithfield</w:t>
-      </w:r>
-    </w:p>
-    <w:p>
-      <w:pPr>
-        <w:rPr>
-          <w:rFonts w:ascii="Times New Roman" w:eastAsia="Cambria" w:hAnsi="Times New Roman" w:cs="Times New Roman"/>
-          <w:color w:val="000000"/>
-          <w:sz w:val="24"/>
-          <w:szCs w:val="24"/>
-          <w:u w:color="000000"/>
-          <w:lang w:eastAsia="en-ZA"/>
-          <w14:textOutline w14:w="12700" w14:cap="flat" w14:cmpd="sng" w14:algn="ctr">
-            <w14:noFill/>
-            <w14:prstDash w14:val="solid"/>
-            <w14:miter w14:lim="400000"/>
-          </w14:textOutline>
-        </w:rPr>
-      </w:pPr>
-    </w:p>
-    <w:p>
-      <w:pPr>
-        <w:rPr>
-          <w:rFonts w:ascii="Times New Roman" w:eastAsia="Cambria" w:hAnsi="Times New Roman" w:cs="Times New Roman"/>
-          <w:color w:val="000000"/>
-          <w:sz w:val="24"/>
-          <w:szCs w:val="24"/>
-          <w:u w:color="000000"/>
-          <w:lang w:eastAsia="en-ZA"/>
-          <w14:textOutline w14:w="12700" w14:cap="flat" w14:cmpd="sng" w14:algn="ctr">
-            <w14:noFill/>
-            <w14:prstDash w14:val="solid"/>
-            <w14:miter w14:lim="400000"/>
-          </w14:textOutline>
-        </w:rPr>
-      </w:pPr>
-      <w:r>
-        <w:rPr>
-          <w:rFonts w:ascii="Times New Roman" w:eastAsia="Cambria" w:hAnsi="Times New Roman" w:cs="Times New Roman"/>
-          <w:color w:val="000000"/>
-          <w:sz w:val="24"/>
-          <w:szCs w:val="24"/>
-          <w:u w:color="000000"/>
-          <w:lang w:eastAsia="en-ZA"/>
-          <w14:textOutline w14:w="12700" w14:cap="flat" w14:cmpd="sng" w14:algn="ctr">
-            <w14:noFill/>
-            <w14:prstDash w14:val="solid"/>
-            <w14:miter w14:lim="400000"/>
-          </w14:textOutline>
-        </w:rPr>
-        <w:t xml:space="preserve">    </w:t>
-      </w:r>
-      <w:proofErr w:type="spellStart"/>
-      <w:r>
-        <w:rPr>
-          <w:rFonts w:ascii="Times New Roman" w:eastAsia="Cambria" w:hAnsi="Times New Roman" w:cs="Times New Roman"/>
-          <w:color w:val="000000"/>
-          <w:sz w:val="24"/>
-          <w:szCs w:val="24"/>
-          <w:u w:color="000000"/>
-          <w:lang w:eastAsia="en-ZA"/>
-          <w14:textOutline w14:w="12700" w14:cap="flat" w14:cmpd="sng" w14:algn="ctr">
-            <w14:noFill/>
-            <w14:prstDash w14:val="solid"/>
-            <w14:miter w14:lim="400000"/>
-          </w14:textOutline>
-        </w:rPr>
-        <w:t>Analyze</w:t>
-      </w:r>
-      <w:proofErr w:type="spellEnd"/>
-      <w:r>
-        <w:rPr>
-          <w:rFonts w:ascii="Times New Roman" w:eastAsia="Cambria" w:hAnsi="Times New Roman" w:cs="Times New Roman"/>
-          <w:color w:val="000000"/>
-          <w:sz w:val="24"/>
-          <w:szCs w:val="24"/>
-          <w:u w:color="000000"/>
-          <w:lang w:eastAsia="en-ZA"/>
-          <w14:textOutline w14:w="12700" w14:cap="flat" w14:cmpd="sng" w14:algn="ctr">
-            <w14:noFill/>
-            <w14:prstDash w14:val="solid"/>
-            <w14:miter w14:lim="400000"/>
-          </w14:textOutline>
-        </w:rPr>
-        <w:t xml:space="preserve"> the trend of the available bikes over time: This can be done by plotting the number of available bikes against the time of day. This can help you to identify patterns in bike usage, such as peak hours and periods of low demand.</w:t>
-      </w:r>
-    </w:p>
-    <w:p>
-      <w:pPr>
-        <w:rPr>
-          <w:rFonts w:ascii="Times New Roman" w:eastAsia="Cambria" w:hAnsi="Times New Roman" w:cs="Times New Roman"/>
-          <w:color w:val="000000"/>
-          <w:sz w:val="24"/>
-          <w:szCs w:val="24"/>
-          <w:u w:color="000000"/>
-          <w:lang w:eastAsia="en-ZA"/>
-          <w14:textOutline w14:w="12700" w14:cap="flat" w14:cmpd="sng" w14:algn="ctr">
-            <w14:noFill/>
-            <w14:prstDash w14:val="solid"/>
-            <w14:miter w14:lim="400000"/>
-          </w14:textOutline>
-        </w:rPr>
-      </w:pPr>
-    </w:p>
-    <w:p>
-      <w:pPr>
-        <w:rPr>
-          <w:rFonts w:ascii="Times New Roman" w:eastAsia="Cambria" w:hAnsi="Times New Roman" w:cs="Times New Roman"/>
-          <w:color w:val="000000"/>
-          <w:sz w:val="24"/>
-          <w:szCs w:val="24"/>
-          <w:u w:color="000000"/>
-          <w:lang w:eastAsia="en-ZA"/>
-          <w14:textOutline w14:w="12700" w14:cap="flat" w14:cmpd="sng" w14:algn="ctr">
-            <w14:noFill/>
-            <w14:prstDash w14:val="solid"/>
-            <w14:miter w14:lim="400000"/>
-          </w14:textOutline>
-        </w:rPr>
-      </w:pPr>
-      <w:r>
-        <w:rPr>
-          <w:rFonts w:ascii="Times New Roman" w:eastAsia="Cambria" w:hAnsi="Times New Roman" w:cs="Times New Roman"/>
-          <w:color w:val="000000"/>
-          <w:sz w:val="24"/>
-          <w:szCs w:val="24"/>
-          <w:u w:color="000000"/>
-          <w:lang w:eastAsia="en-ZA"/>
-          <w14:textOutline w14:w="12700" w14:cap="flat" w14:cmpd="sng" w14:algn="ctr">
-            <w14:noFill/>
-            <w14:prstDash w14:val="solid"/>
-            <w14:miter w14:lim="400000"/>
-          </w14:textOutline>
-        </w:rPr>
-        <w:t xml:space="preserve">    The average number of available bikes per hour:</w:t>
-      </w:r>
-    </w:p>
-    <w:p>
-      <w:pPr>
-        <w:rPr>
-          <w:rFonts w:ascii="Times New Roman" w:eastAsia="Cambria" w:hAnsi="Times New Roman" w:cs="Times New Roman"/>
-          <w:color w:val="000000"/>
-          <w:sz w:val="24"/>
-          <w:szCs w:val="24"/>
-          <w:u w:color="000000"/>
-          <w:lang w:eastAsia="en-ZA"/>
-          <w14:textOutline w14:w="12700" w14:cap="flat" w14:cmpd="sng" w14:algn="ctr">
-            <w14:noFill/>
-            <w14:prstDash w14:val="solid"/>
-            <w14:miter w14:lim="400000"/>
-          </w14:textOutline>
-        </w:rPr>
-      </w:pPr>
-    </w:p>
-    <w:p>
-      <w:pPr>
-        <w:rPr>
-          <w:rFonts w:ascii="Times New Roman" w:eastAsia="Cambria" w:hAnsi="Times New Roman" w:cs="Times New Roman"/>
-          <w:color w:val="000000"/>
-          <w:sz w:val="24"/>
-          <w:szCs w:val="24"/>
-          <w:u w:color="000000"/>
-          <w:lang w:eastAsia="en-ZA"/>
-          <w14:textOutline w14:w="12700" w14:cap="flat" w14:cmpd="sng" w14:algn="ctr">
-            <w14:noFill/>
-            <w14:prstDash w14:val="solid"/>
-            <w14:miter w14:lim="400000"/>
-          </w14:textOutline>
-        </w:rPr>
-      </w:pPr>
-      <w:r>
-        <w:rPr>
-          <w:rFonts w:ascii="Times New Roman" w:eastAsia="Cambria" w:hAnsi="Times New Roman" w:cs="Times New Roman"/>
-          <w:color w:val="000000"/>
-          <w:sz w:val="24"/>
-          <w:szCs w:val="24"/>
-          <w:u w:color="000000"/>
-          <w:lang w:eastAsia="en-ZA"/>
-          <w14:textOutline w14:w="12700" w14:cap="flat" w14:cmpd="sng" w14:algn="ctr">
-            <w14:noFill/>
-            <w14:prstDash w14:val="solid"/>
-            <w14:miter w14:lim="400000"/>
-          </w14:textOutline>
-        </w:rPr>
-        <w:t xml:space="preserve">    Identify the stations with the highest and lowest number of available bikes: This can be done by creating a table or chart that shows the number of available bikes at each station for a given date or time period.</w:t>
-      </w:r>
-    </w:p>
-    <w:p>
-      <w:pPr>
-        <w:rPr>
-          <w:rFonts w:ascii="Times New Roman" w:eastAsia="Cambria" w:hAnsi="Times New Roman" w:cs="Times New Roman"/>
-          <w:color w:val="000000"/>
-          <w:sz w:val="24"/>
-          <w:szCs w:val="24"/>
-          <w:u w:color="000000"/>
-          <w:lang w:eastAsia="en-ZA"/>
-          <w14:textOutline w14:w="12700" w14:cap="flat" w14:cmpd="sng" w14:algn="ctr">
-            <w14:noFill/>
-            <w14:prstDash w14:val="solid"/>
-            <w14:miter w14:lim="400000"/>
-          </w14:textOutline>
-        </w:rPr>
-      </w:pPr>
-    </w:p>
-    <w:p>
-      <w:pPr>
-        <w:rPr>
-          <w:rFonts w:ascii="Times New Roman" w:eastAsia="Cambria" w:hAnsi="Times New Roman" w:cs="Times New Roman"/>
-          <w:color w:val="000000"/>
-          <w:sz w:val="24"/>
-          <w:szCs w:val="24"/>
-          <w:u w:color="000000"/>
-          <w:lang w:eastAsia="en-ZA"/>
-          <w14:textOutline w14:w="12700" w14:cap="flat" w14:cmpd="sng" w14:algn="ctr">
-            <w14:noFill/>
-            <w14:prstDash w14:val="solid"/>
-            <w14:miter w14:lim="400000"/>
-          </w14:textOutline>
-        </w:rPr>
-      </w:pPr>
-      <w:r>
-        <w:rPr>
-          <w:rFonts w:ascii="Times New Roman" w:eastAsia="Cambria" w:hAnsi="Times New Roman" w:cs="Times New Roman"/>
-          <w:color w:val="000000"/>
-          <w:sz w:val="24"/>
-          <w:szCs w:val="24"/>
-          <w:u w:color="000000"/>
-          <w:lang w:eastAsia="en-ZA"/>
-          <w14:textOutline w14:w="12700" w14:cap="flat" w14:cmpd="sng" w14:algn="ctr">
-            <w14:noFill/>
-            <w14:prstDash w14:val="solid"/>
-            <w14:miter w14:lim="400000"/>
-          </w14:textOutline>
-        </w:rPr>
-        <w:t xml:space="preserve">    The station with the highest number of available bikes: </w:t>
-      </w:r>
-    </w:p>
-    <w:p>
-      <w:pPr>
-        <w:rPr>
-          <w:rFonts w:ascii="Times New Roman" w:eastAsia="Cambria" w:hAnsi="Times New Roman" w:cs="Times New Roman"/>
-          <w:color w:val="000000"/>
-          <w:sz w:val="24"/>
-          <w:szCs w:val="24"/>
-          <w:u w:color="000000"/>
-          <w:lang w:eastAsia="en-ZA"/>
-          <w14:textOutline w14:w="12700" w14:cap="flat" w14:cmpd="sng" w14:algn="ctr">
-            <w14:noFill/>
-            <w14:prstDash w14:val="solid"/>
-            <w14:miter w14:lim="400000"/>
-          </w14:textOutline>
-        </w:rPr>
-      </w:pPr>
-      <w:r>
-        <w:rPr>
-          <w:rFonts w:ascii="Times New Roman" w:eastAsia="Cambria" w:hAnsi="Times New Roman" w:cs="Times New Roman"/>
-          <w:color w:val="000000"/>
-          <w:sz w:val="24"/>
-          <w:szCs w:val="24"/>
-          <w:u w:color="000000"/>
-          <w:lang w:eastAsia="en-ZA"/>
-          <w14:textOutline w14:w="12700" w14:cap="flat" w14:cmpd="sng" w14:algn="ctr">
-            <w14:noFill/>
-            <w14:prstDash w14:val="solid"/>
-            <w14:miter w14:lim="400000"/>
-          </w14:textOutline>
-        </w:rPr>
-        <w:t xml:space="preserve">    The station with the lowest number of available bikes: </w:t>
-      </w:r>
-    </w:p>
-    <w:p>
-      <w:pPr>
-        <w:rPr>
-          <w:rFonts w:ascii="Times New Roman" w:eastAsia="Cambria" w:hAnsi="Times New Roman" w:cs="Times New Roman"/>
-          <w:color w:val="000000"/>
-          <w:sz w:val="24"/>
-          <w:szCs w:val="24"/>
-          <w:u w:color="000000"/>
-          <w:lang w:eastAsia="en-ZA"/>
-          <w14:textOutline w14:w="12700" w14:cap="flat" w14:cmpd="sng" w14:algn="ctr">
-            <w14:noFill/>
-            <w14:prstDash w14:val="solid"/>
-            <w14:miter w14:lim="400000"/>
-          </w14:textOutline>
-        </w:rPr>
-      </w:pPr>
-    </w:p>
-    <w:p>
-      <w:pPr>
-        <w:rPr>
-          <w:rFonts w:ascii="Times New Roman" w:eastAsia="Cambria" w:hAnsi="Times New Roman" w:cs="Times New Roman"/>
-          <w:color w:val="000000"/>
-          <w:sz w:val="24"/>
-          <w:szCs w:val="24"/>
-          <w:u w:color="000000"/>
-          <w:lang w:eastAsia="en-ZA"/>
-          <w14:textOutline w14:w="12700" w14:cap="flat" w14:cmpd="sng" w14:algn="ctr">
-            <w14:noFill/>
-            <w14:prstDash w14:val="solid"/>
-            <w14:miter w14:lim="400000"/>
-          </w14:textOutline>
-        </w:rPr>
-      </w:pPr>
-      <w:r>
-        <w:rPr>
-          <w:rFonts w:ascii="Times New Roman" w:eastAsia="Cambria" w:hAnsi="Times New Roman" w:cs="Times New Roman"/>
-          <w:color w:val="000000"/>
-          <w:sz w:val="24"/>
-          <w:szCs w:val="24"/>
-          <w:u w:color="000000"/>
-          <w:lang w:eastAsia="en-ZA"/>
-          <w14:textOutline w14:w="12700" w14:cap="flat" w14:cmpd="sng" w14:algn="ctr">
-            <w14:noFill/>
-            <w14:prstDash w14:val="solid"/>
-            <w14:miter w14:lim="400000"/>
-          </w14:textOutline>
-        </w:rPr>
-        <w:t>In addition to these basic analyses, you can also use this dataset to answer more specific questions about bike usage in Dublin, such as:</w:t>
-      </w:r>
-    </w:p>
-    <w:p>
-      <w:pPr>
-        <w:rPr>
-          <w:rFonts w:ascii="Times New Roman" w:eastAsia="Cambria" w:hAnsi="Times New Roman" w:cs="Times New Roman"/>
-          <w:color w:val="000000"/>
-          <w:sz w:val="24"/>
-          <w:szCs w:val="24"/>
-          <w:u w:color="000000"/>
-          <w:lang w:eastAsia="en-ZA"/>
-          <w14:textOutline w14:w="12700" w14:cap="flat" w14:cmpd="sng" w14:algn="ctr">
-            <w14:noFill/>
-            <w14:prstDash w14:val="solid"/>
-            <w14:miter w14:lim="400000"/>
-          </w14:textOutline>
-        </w:rPr>
-      </w:pPr>
-    </w:p>
-    <w:p>
-      <w:pPr>
-        <w:rPr>
-          <w:rFonts w:ascii="Times New Roman" w:eastAsia="Cambria" w:hAnsi="Times New Roman" w:cs="Times New Roman"/>
-          <w:color w:val="000000"/>
-          <w:sz w:val="24"/>
-          <w:szCs w:val="24"/>
-          <w:u w:color="000000"/>
-          <w:lang w:eastAsia="en-ZA"/>
-          <w14:textOutline w14:w="12700" w14:cap="flat" w14:cmpd="sng" w14:algn="ctr">
-            <w14:noFill/>
-            <w14:prstDash w14:val="solid"/>
-            <w14:miter w14:lim="400000"/>
-          </w14:textOutline>
-        </w:rPr>
-      </w:pPr>
-      <w:r>
-        <w:rPr>
-          <w:rFonts w:ascii="Times New Roman" w:eastAsia="Cambria" w:hAnsi="Times New Roman" w:cs="Times New Roman"/>
-          <w:color w:val="000000"/>
-          <w:sz w:val="24"/>
-          <w:szCs w:val="24"/>
-          <w:u w:color="000000"/>
-          <w:lang w:eastAsia="en-ZA"/>
-          <w14:textOutline w14:w="12700" w14:cap="flat" w14:cmpd="sng" w14:algn="ctr">
-            <w14:noFill/>
-            <w14:prstDash w14:val="solid"/>
-            <w14:miter w14:lim="400000"/>
-          </w14:textOutline>
-        </w:rPr>
-        <w:t xml:space="preserve">    How does bike usage vary by day of the week?</w:t>
-      </w:r>
-    </w:p>
-    <w:p>
-      <w:pPr>
-        <w:rPr>
-          <w:rFonts w:ascii="Times New Roman" w:eastAsia="Cambria" w:hAnsi="Times New Roman" w:cs="Times New Roman"/>
-          <w:color w:val="000000"/>
-          <w:sz w:val="24"/>
-          <w:szCs w:val="24"/>
-          <w:u w:color="000000"/>
-          <w:lang w:eastAsia="en-ZA"/>
-          <w14:textOutline w14:w="12700" w14:cap="flat" w14:cmpd="sng" w14:algn="ctr">
-            <w14:noFill/>
-            <w14:prstDash w14:val="solid"/>
-            <w14:miter w14:lim="400000"/>
-          </w14:textOutline>
-        </w:rPr>
-      </w:pPr>
-      <w:r>
-        <w:rPr>
-          <w:rFonts w:ascii="Times New Roman" w:eastAsia="Cambria" w:hAnsi="Times New Roman" w:cs="Times New Roman"/>
-          <w:color w:val="000000"/>
-          <w:sz w:val="24"/>
-          <w:szCs w:val="24"/>
-          <w:u w:color="000000"/>
-          <w:lang w:eastAsia="en-ZA"/>
-          <w14:textOutline w14:w="12700" w14:cap="flat" w14:cmpd="sng" w14:algn="ctr">
-            <w14:noFill/>
-            <w14:prstDash w14:val="solid"/>
-            <w14:miter w14:lim="400000"/>
-          </w14:textOutline>
-        </w:rPr>
-        <w:t xml:space="preserve">    How does bike usage vary by season?</w:t>
-      </w:r>
-    </w:p>
-    <w:p>
-      <w:pPr>
-        <w:rPr>
-          <w:rFonts w:ascii="Times New Roman" w:eastAsia="Cambria" w:hAnsi="Times New Roman" w:cs="Times New Roman"/>
-          <w:color w:val="000000"/>
-          <w:sz w:val="24"/>
-          <w:szCs w:val="24"/>
-          <w:u w:color="000000"/>
-          <w:lang w:eastAsia="en-ZA"/>
-          <w14:textOutline w14:w="12700" w14:cap="flat" w14:cmpd="sng" w14:algn="ctr">
-            <w14:noFill/>
-            <w14:prstDash w14:val="solid"/>
-            <w14:miter w14:lim="400000"/>
-          </w14:textOutline>
-        </w:rPr>
-      </w:pPr>
-      <w:r>
-        <w:rPr>
-          <w:rFonts w:ascii="Times New Roman" w:eastAsia="Cambria" w:hAnsi="Times New Roman" w:cs="Times New Roman"/>
-          <w:color w:val="000000"/>
-          <w:sz w:val="24"/>
-          <w:szCs w:val="24"/>
-          <w:u w:color="000000"/>
-          <w:lang w:eastAsia="en-ZA"/>
-          <w14:textOutline w14:w="12700" w14:cap="flat" w14:cmpd="sng" w14:algn="ctr">
-            <w14:noFill/>
-            <w14:prstDash w14:val="solid"/>
-            <w14:miter w14:lim="400000"/>
-          </w14:textOutline>
-        </w:rPr>
-        <w:t xml:space="preserve">    What factors are associated with higher bike usage?</w:t>
-      </w:r>
-    </w:p>
-    <w:p>
-      <w:pPr>
-        <w:rPr>
-          <w:rFonts w:ascii="Times New Roman" w:eastAsia="Cambria" w:hAnsi="Times New Roman" w:cs="Times New Roman"/>
-          <w:color w:val="000000"/>
-          <w:sz w:val="24"/>
-          <w:szCs w:val="24"/>
-          <w:u w:color="000000"/>
-          <w:lang w:eastAsia="en-ZA"/>
-          <w14:textOutline w14:w="12700" w14:cap="flat" w14:cmpd="sng" w14:algn="ctr">
-            <w14:noFill/>
-            <w14:prstDash w14:val="solid"/>
-            <w14:miter w14:lim="400000"/>
-          </w14:textOutline>
-        </w:rPr>
-      </w:pPr>
-    </w:p>
-    <w:p>
-      <w:pPr>
-        <w:rPr>
-          <w:rFonts w:ascii="Times New Roman" w:eastAsia="Cambria" w:hAnsi="Times New Roman" w:cs="Times New Roman"/>
-          <w:color w:val="000000"/>
-          <w:sz w:val="24"/>
-          <w:szCs w:val="24"/>
-          <w:u w:color="000000"/>
-          <w:lang w:eastAsia="en-ZA"/>
-          <w14:textOutline w14:w="12700" w14:cap="flat" w14:cmpd="sng" w14:algn="ctr">
-            <w14:noFill/>
-            <w14:prstDash w14:val="solid"/>
-            <w14:miter w14:lim="400000"/>
-          </w14:textOutline>
-        </w:rPr>
-      </w:pPr>
-      <w:r>
-        <w:rPr>
-          <w:rFonts w:ascii="Times New Roman" w:eastAsia="Cambria" w:hAnsi="Times New Roman" w:cs="Times New Roman"/>
-          <w:color w:val="000000"/>
-          <w:sz w:val="24"/>
-          <w:szCs w:val="24"/>
-          <w:u w:color="000000"/>
-          <w:lang w:eastAsia="en-ZA"/>
-          <w14:textOutline w14:w="12700" w14:cap="flat" w14:cmpd="sng" w14:algn="ctr">
-            <w14:noFill/>
-            <w14:prstDash w14:val="solid"/>
-            <w14:miter w14:lim="400000"/>
-          </w14:textOutline>
-        </w:rPr>
-        <w:t xml:space="preserve">By </w:t>
-      </w:r>
-      <w:proofErr w:type="spellStart"/>
-      <w:r>
-        <w:rPr>
-          <w:rFonts w:ascii="Times New Roman" w:eastAsia="Cambria" w:hAnsi="Times New Roman" w:cs="Times New Roman"/>
-          <w:color w:val="000000"/>
-          <w:sz w:val="24"/>
-          <w:szCs w:val="24"/>
-          <w:u w:color="000000"/>
-          <w:lang w:eastAsia="en-ZA"/>
-          <w14:textOutline w14:w="12700" w14:cap="flat" w14:cmpd="sng" w14:algn="ctr">
-            <w14:noFill/>
-            <w14:prstDash w14:val="solid"/>
-            <w14:miter w14:lim="400000"/>
-          </w14:textOutline>
-        </w:rPr>
-        <w:t>analyzing</w:t>
-      </w:r>
-      <w:proofErr w:type="spellEnd"/>
-      <w:r>
-        <w:rPr>
-          <w:rFonts w:ascii="Times New Roman" w:eastAsia="Cambria" w:hAnsi="Times New Roman" w:cs="Times New Roman"/>
-          <w:color w:val="000000"/>
-          <w:sz w:val="24"/>
-          <w:szCs w:val="24"/>
-          <w:u w:color="000000"/>
-          <w:lang w:eastAsia="en-ZA"/>
-          <w14:textOutline w14:w="12700" w14:cap="flat" w14:cmpd="sng" w14:algn="ctr">
-            <w14:noFill/>
-            <w14:prstDash w14:val="solid"/>
-            <w14:miter w14:lim="400000"/>
-          </w14:textOutline>
-        </w:rPr>
-        <w:t xml:space="preserve"> this data, you can gain valuable insights into the patterns of bike usage in Dublin and use this information to improve the bike-sharing system and make it more efficient and user-friendly.</w:t>
+        <w:t>By analyzing this data, you can gain valuable insights into the patterns of bike usage in Dublin and use this information to improve the bike-sharing system and make it more efficient and user-friendly.</w:t>
       </w:r>
     </w:p>
     <w:p>
@@ -4310,147 +3674,448 @@
         <w:rPr>
           <w:color w:val="333333"/>
         </w:rPr>
+        <w:t xml:space="preserve"> for Dublin</w:t>
+      </w:r>
+      <w:r>
+        <w:rPr>
+          <w:color w:val="333333"/>
+        </w:rPr>
+        <w:t>Bikes was collected</w:t>
+      </w:r>
+      <w:r>
+        <w:rPr>
+          <w:color w:val="333333"/>
+        </w:rPr>
+        <w:t xml:space="preserve"> on data</w:t>
+      </w:r>
+      <w:r>
+        <w:rPr>
+          <w:color w:val="333333"/>
+        </w:rPr>
+        <w:t>.</w:t>
+      </w:r>
+      <w:r>
+        <w:rPr>
+          <w:color w:val="333333"/>
+        </w:rPr>
+        <w:t>gov.ie</w:t>
+      </w:r>
+      <w:r>
+        <w:rPr>
+          <w:color w:val="333333"/>
+        </w:rPr>
+        <w:t>, a</w:t>
+      </w:r>
+      <w:r>
+        <w:rPr>
+          <w:color w:val="333333"/>
+        </w:rPr>
+        <w:t xml:space="preserve">n </w:t>
+      </w:r>
+      <w:r>
+        <w:rPr>
+          <w:color w:val="333333"/>
+        </w:rPr>
+        <w:t>Irish</w:t>
+      </w:r>
+      <w:r>
+        <w:rPr>
+          <w:color w:val="333333"/>
+        </w:rPr>
+        <w:t xml:space="preserve"> </w:t>
+      </w:r>
+      <w:r>
+        <w:rPr>
+          <w:color w:val="333333"/>
+        </w:rPr>
+        <w:t>government</w:t>
+      </w:r>
+      <w:r>
+        <w:rPr>
+          <w:color w:val="333333"/>
+        </w:rPr>
+        <w:t xml:space="preserve"> trustable source. The data was </w:t>
+      </w:r>
+      <w:r>
+        <w:rPr>
+          <w:color w:val="333333"/>
+        </w:rPr>
+        <w:t xml:space="preserve">downloaded </w:t>
+      </w:r>
+      <w:r>
+        <w:rPr>
+          <w:color w:val="333333"/>
+        </w:rPr>
+        <w:t>in</w:t>
+      </w:r>
+      <w:r>
+        <w:rPr>
+          <w:color w:val="333333"/>
+        </w:rPr>
+        <w:t xml:space="preserve"> CSV file</w:t>
+      </w:r>
+      <w:r>
+        <w:rPr>
+          <w:color w:val="333333"/>
+        </w:rPr>
+        <w:t xml:space="preserve">, </w:t>
+      </w:r>
+      <w:r>
+        <w:rPr>
+          <w:color w:val="333333"/>
+        </w:rPr>
+        <w:t>under  the</w:t>
+      </w:r>
+      <w:r>
+        <w:rPr>
+          <w:color w:val="333333"/>
+        </w:rPr>
+        <w:t xml:space="preserve"> “</w:t>
+      </w:r>
+      <w:r>
+        <w:rPr>
+          <w:color w:val="333333"/>
+        </w:rPr>
+        <w:t>Creative Commons Attribution 4.0 (CC BY 4.0)</w:t>
+      </w:r>
+      <w:r>
+        <w:rPr>
+          <w:color w:val="333333"/>
+        </w:rPr>
+        <w:t xml:space="preserve">” </w:t>
+      </w:r>
+      <w:r>
+        <w:rPr>
+          <w:color w:val="333333"/>
+        </w:rPr>
+        <w:t>Licen</w:t>
+      </w:r>
+      <w:r>
+        <w:rPr>
+          <w:color w:val="333333"/>
+        </w:rPr>
+        <w:t>ce</w:t>
+      </w:r>
+      <w:r>
+        <w:rPr>
+          <w:color w:val="333333"/>
+        </w:rPr>
+        <w:t>.</w:t>
+      </w:r>
+    </w:p>
+    <w:p>
+      <w:pPr>
+        <w:spacing w:after="0"/>
+        <w:jc w:val="both"/>
+        <w:rPr>
+          <w:color w:val="333333"/>
+        </w:rPr>
+      </w:pPr>
+      <w:r>
+        <w:rPr>
+          <w:color w:val="333333"/>
+        </w:rPr>
+        <w:t xml:space="preserve">The advantage of this </w:t>
+      </w:r>
+      <w:r>
+        <w:rPr>
+          <w:color w:val="333333"/>
+        </w:rPr>
+        <w:t>format</w:t>
+      </w:r>
+      <w:r>
+        <w:rPr>
+          <w:color w:val="333333"/>
+        </w:rPr>
+        <w:t xml:space="preserve"> is that the data is easy to be collected and </w:t>
+      </w:r>
+      <w:r>
+        <w:rPr>
+          <w:color w:val="333333"/>
+        </w:rPr>
+        <w:t xml:space="preserve">this licence allows to </w:t>
+      </w:r>
+      <w:r>
+        <w:rPr>
+          <w:color w:val="333333"/>
+        </w:rPr>
+        <w:t>copy</w:t>
+      </w:r>
+      <w:r>
+        <w:rPr>
+          <w:color w:val="333333"/>
+        </w:rPr>
+        <w:t xml:space="preserve"> and use the data for free, one disadvantage is </w:t>
+      </w:r>
+      <w:r>
+        <w:rPr>
+          <w:color w:val="333333"/>
+        </w:rPr>
+        <w:t>that</w:t>
+      </w:r>
+      <w:r>
+        <w:rPr>
+          <w:color w:val="333333"/>
+        </w:rPr>
+        <w:t xml:space="preserve"> the data isn’t </w:t>
+      </w:r>
+      <w:r>
+        <w:rPr>
+          <w:color w:val="333333"/>
+        </w:rPr>
+        <w:t>automatically updated, requiring manual download and analysis</w:t>
+      </w:r>
+      <w:r>
+        <w:rPr>
+          <w:color w:val="333333"/>
+        </w:rPr>
+        <w:t>.</w:t>
+      </w:r>
+    </w:p>
+    <w:p>
+      <w:pPr>
+        <w:spacing w:after="0"/>
+        <w:jc w:val="both"/>
+        <w:rPr>
+          <w:color w:val="333333"/>
+        </w:rPr>
+      </w:pPr>
+      <w:r>
+        <w:rPr>
+          <w:color w:val="333333"/>
+        </w:rPr>
+        <w:t xml:space="preserve">for </w:t>
+      </w:r>
+      <w:r>
+        <w:rPr>
+          <w:color w:val="333333"/>
+        </w:rPr>
+        <w:t xml:space="preserve">the station information in </w:t>
+      </w:r>
+      <w:r>
+        <w:rPr>
+          <w:color w:val="333333"/>
+        </w:rPr>
+        <w:t>Barcelona</w:t>
+      </w:r>
+      <w:r>
+        <w:rPr>
+          <w:color w:val="333333"/>
+        </w:rPr>
+        <w:t xml:space="preserve">, </w:t>
+      </w:r>
+      <w:r>
+        <w:rPr>
+          <w:color w:val="333333"/>
+        </w:rPr>
+        <w:t xml:space="preserve">the data was collected </w:t>
+      </w:r>
+      <w:r>
+        <w:rPr>
+          <w:color w:val="333333"/>
+        </w:rPr>
+        <w:t xml:space="preserve">from the website: </w:t>
+      </w:r>
+      <w:r>
+        <w:rPr>
+          <w:color w:val="333333"/>
+        </w:rPr>
+        <w:t>opendata-ajuntament.barcelona.cat</w:t>
+      </w:r>
+      <w:r>
+        <w:rPr>
+          <w:color w:val="333333"/>
+        </w:rPr>
+        <w:t>,  also a government website</w:t>
+      </w:r>
+      <w:r>
+        <w:rPr>
+          <w:color w:val="333333"/>
+        </w:rPr>
+        <w:t xml:space="preserve">, and it was collected </w:t>
+      </w:r>
+      <w:r>
+        <w:rPr>
+          <w:color w:val="333333"/>
+        </w:rPr>
+        <w:t>through</w:t>
+      </w:r>
+      <w:r>
+        <w:rPr>
+          <w:color w:val="333333"/>
+        </w:rPr>
+        <w:t xml:space="preserve"> an API, in </w:t>
+      </w:r>
+      <w:r>
+        <w:rPr>
+          <w:color w:val="333333"/>
+        </w:rPr>
+        <w:t xml:space="preserve">JSON </w:t>
+      </w:r>
+      <w:r>
+        <w:rPr>
+          <w:color w:val="333333"/>
+        </w:rPr>
+        <w:t>format. The advantage of using API</w:t>
+      </w:r>
+      <w:r>
+        <w:rPr>
+          <w:color w:val="333333"/>
+        </w:rPr>
         <w:t xml:space="preserve"> for </w:t>
       </w:r>
-      <w:proofErr w:type="spellStart"/>
       <w:r>
         <w:rPr>
           <w:color w:val="333333"/>
         </w:rPr>
-        <w:t>Dublin</w:t>
+        <w:t xml:space="preserve">data </w:t>
       </w:r>
       <w:r>
         <w:rPr>
           <w:color w:val="333333"/>
         </w:rPr>
-        <w:t>Bikes</w:t>
-      </w:r>
-      <w:proofErr w:type="spellEnd"/>
+        <w:t>collection is that the data  is r</w:t>
+      </w:r>
       <w:r>
         <w:rPr>
           <w:color w:val="333333"/>
         </w:rPr>
-        <w:t xml:space="preserve"> was collected</w:t>
+        <w:t>egularly updated, ensuring access to the latest data</w:t>
       </w:r>
       <w:r>
         <w:rPr>
           <w:color w:val="333333"/>
         </w:rPr>
-        <w:t xml:space="preserve"> on data</w:t>
+        <w:t xml:space="preserve">. The advantage is that </w:t>
       </w:r>
       <w:r>
         <w:rPr>
           <w:color w:val="333333"/>
         </w:rPr>
-        <w:t>.</w:t>
-      </w:r>
-      <w:r>
+        <w:t>API access and technical expertise is required.</w:t>
+      </w:r>
+    </w:p>
+    <w:p>
+      <w:pPr>
+        <w:spacing w:after="0"/>
+        <w:jc w:val="both"/>
         <w:rPr>
           <w:color w:val="333333"/>
         </w:rPr>
-        <w:t>gov.ie</w:t>
-      </w:r>
+      </w:pPr>
       <w:r>
         <w:rPr>
           <w:color w:val="333333"/>
         </w:rPr>
-        <w:t>, a</w:t>
+        <w:t>This dataset is also under “</w:t>
       </w:r>
       <w:r>
         <w:rPr>
           <w:color w:val="333333"/>
         </w:rPr>
-        <w:t xml:space="preserve">n </w:t>
+        <w:t>Creative Commons Attribution 4.0 (CC BY 4.0)</w:t>
       </w:r>
       <w:r>
         <w:rPr>
           <w:color w:val="333333"/>
         </w:rPr>
-        <w:t>Irish</w:t>
+        <w:t xml:space="preserve">” </w:t>
       </w:r>
       <w:r>
         <w:rPr>
           <w:color w:val="333333"/>
         </w:rPr>
-        <w:t xml:space="preserve"> </w:t>
+        <w:t>Licen</w:t>
       </w:r>
       <w:r>
         <w:rPr>
           <w:color w:val="333333"/>
         </w:rPr>
-        <w:t>government</w:t>
-      </w:r>
-      <w:r>
+        <w:t>ce.</w:t>
+      </w:r>
+    </w:p>
+    <w:p>
+      <w:pPr>
+        <w:spacing w:after="0"/>
+        <w:jc w:val="both"/>
         <w:rPr>
           <w:color w:val="333333"/>
         </w:rPr>
-        <w:t xml:space="preserve"> trustable source. The data was </w:t>
-      </w:r>
-      <w:r>
+      </w:pPr>
+    </w:p>
+    <w:p>
+      <w:pPr>
+        <w:spacing w:after="0"/>
+        <w:jc w:val="both"/>
         <w:rPr>
           <w:color w:val="333333"/>
         </w:rPr>
-        <w:t xml:space="preserve">downloaded </w:t>
-      </w:r>
+      </w:pPr>
       <w:r>
         <w:rPr>
           <w:color w:val="333333"/>
         </w:rPr>
-        <w:t>in</w:t>
+        <w:t xml:space="preserve">For </w:t>
       </w:r>
       <w:r>
         <w:rPr>
           <w:color w:val="333333"/>
         </w:rPr>
-        <w:t xml:space="preserve"> CSV file</w:t>
+        <w:t xml:space="preserve">reviews of </w:t>
       </w:r>
       <w:r>
         <w:rPr>
           <w:color w:val="333333"/>
         </w:rPr>
-        <w:t xml:space="preserve">, </w:t>
+        <w:t xml:space="preserve">bikestation(Dublin) and bicing (Barcelona), </w:t>
       </w:r>
       <w:r>
         <w:rPr>
           <w:color w:val="333333"/>
         </w:rPr>
-        <w:t>under  the</w:t>
+        <w:t>a TripAdvisor API</w:t>
       </w:r>
       <w:r>
         <w:rPr>
           <w:color w:val="333333"/>
         </w:rPr>
-        <w:t xml:space="preserve"> “</w:t>
+        <w:t xml:space="preserve"> was used</w:t>
       </w:r>
       <w:r>
         <w:rPr>
           <w:color w:val="333333"/>
         </w:rPr>
-        <w:t>Creative Commons Attribution 4.0 (CC BY 4.0)</w:t>
+        <w:t>. The advantage of using an API for data collection is that the data is regularly updated, ensuring access to the latest data. However, API</w:t>
       </w:r>
       <w:r>
         <w:rPr>
           <w:color w:val="333333"/>
         </w:rPr>
-        <w:t xml:space="preserve">” </w:t>
-      </w:r>
-      <w:r>
+        <w:t>_KEY must be managed and stored properly.</w:t>
+      </w:r>
+    </w:p>
+    <w:p>
+      <w:pPr>
+        <w:spacing w:after="0"/>
+        <w:jc w:val="both"/>
         <w:rPr>
           <w:color w:val="333333"/>
         </w:rPr>
-        <w:t>Licen</w:t>
-      </w:r>
-      <w:r>
+      </w:pPr>
+    </w:p>
+    <w:p>
+      <w:pPr>
+        <w:spacing w:after="0"/>
+        <w:jc w:val="both"/>
         <w:rPr>
           <w:color w:val="333333"/>
         </w:rPr>
-        <w:t>ce</w:t>
-      </w:r>
+      </w:pPr>
       <w:r>
         <w:rPr>
           <w:color w:val="333333"/>
         </w:rPr>
-        <w:t>.</w:t>
+        <w:t>Licence: License Creative Commons Attribution 4.0</w:t>
       </w:r>
     </w:p>
     <w:p>
@@ -4465,346 +4130,7 @@
         <w:rPr>
           <w:color w:val="333333"/>
         </w:rPr>
-        <w:t xml:space="preserve">The advantage of this </w:t>
-      </w:r>
-      <w:r>
-        <w:rPr>
-          <w:color w:val="333333"/>
-        </w:rPr>
-        <w:t>format</w:t>
-      </w:r>
-      <w:r>
-        <w:rPr>
-          <w:color w:val="333333"/>
-        </w:rPr>
-        <w:t xml:space="preserve"> is that the data is easy to be collected and </w:t>
-      </w:r>
-      <w:r>
-        <w:rPr>
-          <w:color w:val="333333"/>
-        </w:rPr>
-        <w:t xml:space="preserve">this licence allows to </w:t>
-      </w:r>
-      <w:r>
-        <w:rPr>
-          <w:color w:val="333333"/>
-        </w:rPr>
-        <w:t>copy</w:t>
-      </w:r>
-      <w:r>
-        <w:rPr>
-          <w:color w:val="333333"/>
-        </w:rPr>
-        <w:t xml:space="preserve"> and use the data for free, one disadvantage is </w:t>
-      </w:r>
-      <w:r>
-        <w:rPr>
-          <w:color w:val="333333"/>
-        </w:rPr>
-        <w:t>that</w:t>
-      </w:r>
-      <w:r>
-        <w:rPr>
-          <w:color w:val="333333"/>
-        </w:rPr>
-        <w:t xml:space="preserve"> the data isn’t </w:t>
-      </w:r>
-      <w:r>
-        <w:rPr>
-          <w:color w:val="333333"/>
-        </w:rPr>
-        <w:t>automatically updated, requiring manual download and analysis</w:t>
-      </w:r>
-      <w:r>
-        <w:rPr>
-          <w:color w:val="333333"/>
-        </w:rPr>
-        <w:t>.</w:t>
-      </w:r>
-    </w:p>
-    <w:p>
-      <w:pPr>
-        <w:spacing w:after="0"/>
-        <w:jc w:val="both"/>
-        <w:rPr>
-          <w:color w:val="333333"/>
-        </w:rPr>
-      </w:pPr>
-      <w:r>
-        <w:rPr>
-          <w:color w:val="333333"/>
-        </w:rPr>
-        <w:t xml:space="preserve">for </w:t>
-      </w:r>
-      <w:r>
-        <w:rPr>
-          <w:color w:val="333333"/>
-        </w:rPr>
-        <w:t xml:space="preserve">the station information in </w:t>
-      </w:r>
-      <w:r>
-        <w:rPr>
-          <w:color w:val="333333"/>
-        </w:rPr>
-        <w:t>Barcelona</w:t>
-      </w:r>
-      <w:r>
-        <w:rPr>
-          <w:color w:val="333333"/>
-        </w:rPr>
-        <w:t xml:space="preserve">, </w:t>
-      </w:r>
-      <w:r>
-        <w:rPr>
-          <w:color w:val="333333"/>
-        </w:rPr>
-        <w:t xml:space="preserve">the data was collected </w:t>
-      </w:r>
-      <w:r>
-        <w:rPr>
-          <w:color w:val="333333"/>
-        </w:rPr>
-        <w:t xml:space="preserve">from the website: </w:t>
-      </w:r>
-      <w:r>
-        <w:rPr>
-          <w:color w:val="333333"/>
-        </w:rPr>
-        <w:t>opendata-ajuntament.barcelona.cat</w:t>
-      </w:r>
-      <w:r>
-        <w:rPr>
-          <w:color w:val="333333"/>
-        </w:rPr>
-        <w:t>,  also a government website</w:t>
-      </w:r>
-      <w:r>
-        <w:rPr>
-          <w:color w:val="333333"/>
-        </w:rPr>
-        <w:t xml:space="preserve">, and it was collected </w:t>
-      </w:r>
-      <w:r>
-        <w:rPr>
-          <w:color w:val="333333"/>
-        </w:rPr>
-        <w:t>through</w:t>
-      </w:r>
-      <w:r>
-        <w:rPr>
-          <w:color w:val="333333"/>
-        </w:rPr>
-        <w:t xml:space="preserve"> an API, in </w:t>
-      </w:r>
-      <w:r>
-        <w:rPr>
-          <w:color w:val="333333"/>
-        </w:rPr>
-        <w:t xml:space="preserve">JSON </w:t>
-      </w:r>
-      <w:r>
-        <w:rPr>
-          <w:color w:val="333333"/>
-        </w:rPr>
-        <w:t>format. The advantage of using API</w:t>
-      </w:r>
-      <w:r>
-        <w:rPr>
-          <w:color w:val="333333"/>
-        </w:rPr>
-        <w:t xml:space="preserve"> for </w:t>
-      </w:r>
-      <w:r>
-        <w:rPr>
-          <w:color w:val="333333"/>
-        </w:rPr>
-        <w:t xml:space="preserve">data </w:t>
-      </w:r>
-      <w:r>
-        <w:rPr>
-          <w:color w:val="333333"/>
-        </w:rPr>
-        <w:t>collection is that the data  is r</w:t>
-      </w:r>
-      <w:r>
-        <w:rPr>
-          <w:color w:val="333333"/>
-        </w:rPr>
-        <w:t>egularly updated, ensuring access to the latest data</w:t>
-      </w:r>
-      <w:r>
-        <w:rPr>
-          <w:color w:val="333333"/>
-        </w:rPr>
-        <w:t xml:space="preserve">. The advantage is that </w:t>
-      </w:r>
-      <w:r>
-        <w:rPr>
-          <w:color w:val="333333"/>
-        </w:rPr>
-        <w:t>API access and technical expertise is required.</w:t>
-      </w:r>
-    </w:p>
-    <w:p>
-      <w:pPr>
-        <w:spacing w:after="0"/>
-        <w:jc w:val="both"/>
-        <w:rPr>
-          <w:color w:val="333333"/>
-        </w:rPr>
-      </w:pPr>
-      <w:r>
-        <w:rPr>
-          <w:color w:val="333333"/>
-        </w:rPr>
-        <w:t xml:space="preserve">This dataset is also under </w:t>
-      </w:r>
-      <w:r>
-        <w:rPr>
-          <w:color w:val="333333"/>
-        </w:rPr>
-        <w:t>“</w:t>
-      </w:r>
-      <w:r>
-        <w:rPr>
-          <w:color w:val="333333"/>
-        </w:rPr>
-        <w:t>Creative Commons Attribution 4.0 (CC BY 4.0)</w:t>
-      </w:r>
-      <w:r>
-        <w:rPr>
-          <w:color w:val="333333"/>
-        </w:rPr>
-        <w:t xml:space="preserve">” </w:t>
-      </w:r>
-      <w:r>
-        <w:rPr>
-          <w:color w:val="333333"/>
-        </w:rPr>
-        <w:t>Licen</w:t>
-      </w:r>
-      <w:r>
-        <w:rPr>
-          <w:color w:val="333333"/>
-        </w:rPr>
-        <w:t>ce.</w:t>
-      </w:r>
-    </w:p>
-    <w:p>
-      <w:pPr>
-        <w:spacing w:after="0"/>
-        <w:jc w:val="both"/>
-        <w:rPr>
-          <w:color w:val="333333"/>
-        </w:rPr>
-      </w:pPr>
-    </w:p>
-    <w:p>
-      <w:pPr>
-        <w:spacing w:after="0"/>
-        <w:jc w:val="both"/>
-        <w:rPr>
-          <w:color w:val="333333"/>
-        </w:rPr>
-      </w:pPr>
-      <w:r>
-        <w:rPr>
-          <w:color w:val="333333"/>
-        </w:rPr>
-        <w:t>Licence: License Creative Commons Attribution 4.0</w:t>
-      </w:r>
-    </w:p>
-    <w:p>
-      <w:pPr>
-        <w:spacing w:after="0"/>
-        <w:jc w:val="both"/>
-        <w:rPr>
-          <w:color w:val="333333"/>
-        </w:rPr>
-      </w:pPr>
-      <w:r>
-        <w:rPr>
-          <w:color w:val="333333"/>
-        </w:rPr>
         <w:t>https://creativecommons.org/licenses/by/4.0/</w:t>
-      </w:r>
-    </w:p>
-    <w:p>
-      <w:pPr>
-        <w:spacing w:after="0"/>
-        <w:jc w:val="both"/>
-        <w:rPr>
-          <w:color w:val="333333"/>
-        </w:rPr>
-      </w:pPr>
-    </w:p>
-    <w:p>
-      <w:pPr>
-        <w:spacing w:after="0"/>
-        <w:jc w:val="both"/>
-        <w:rPr>
-          <w:color w:val="333333"/>
-        </w:rPr>
-      </w:pPr>
-      <w:r>
-        <w:rPr>
-          <w:color w:val="333333"/>
-        </w:rPr>
-        <w:t xml:space="preserve"> You are free to:</w:t>
-      </w:r>
-    </w:p>
-    <w:p>
-      <w:pPr>
-        <w:spacing w:after="0"/>
-        <w:jc w:val="both"/>
-        <w:rPr>
-          <w:color w:val="333333"/>
-        </w:rPr>
-      </w:pPr>
-    </w:p>
-    <w:p>
-      <w:pPr>
-        <w:spacing w:after="0"/>
-        <w:jc w:val="both"/>
-        <w:rPr>
-          <w:color w:val="333333"/>
-        </w:rPr>
-      </w:pPr>
-      <w:r>
-        <w:rPr>
-          <w:color w:val="333333"/>
-        </w:rPr>
-        <w:t xml:space="preserve">    Share — copy and redistribute the material in any medium or format for any purpose, even commercially.</w:t>
-      </w:r>
-    </w:p>
-    <w:p>
-      <w:pPr>
-        <w:spacing w:after="0"/>
-        <w:jc w:val="both"/>
-        <w:rPr>
-          <w:color w:val="333333"/>
-        </w:rPr>
-      </w:pPr>
-      <w:r>
-        <w:rPr>
-          <w:color w:val="333333"/>
-        </w:rPr>
-        <w:t xml:space="preserve">    Adapt — remix, transform, and build upon the material for any purpose, even commercially.</w:t>
-      </w:r>
-    </w:p>
-    <w:p>
-      <w:pPr>
-        <w:spacing w:after="0"/>
-        <w:jc w:val="both"/>
-        <w:rPr>
-          <w:color w:val="333333"/>
-        </w:rPr>
-      </w:pPr>
-      <w:r>
-        <w:rPr>
-          <w:color w:val="333333"/>
-        </w:rPr>
-        <w:t xml:space="preserve">    The licensor cannot revoke these freedoms as long as you follow the license terms.</w:t>
       </w:r>
     </w:p>
     <w:p>
@@ -4929,6 +4255,144 @@
           <w:lang w:eastAsia="en-US"/>
         </w:rPr>
       </w:pPr>
+      <w:r>
+        <w:rPr>
+          <w:lang w:eastAsia="en-US"/>
+        </w:rPr>
+        <w:t xml:space="preserve">For the </w:t>
+      </w:r>
+      <w:r>
+        <w:rPr>
+          <w:lang w:eastAsia="en-US"/>
+        </w:rPr>
+        <w:t>historical</w:t>
+      </w:r>
+      <w:r>
+        <w:rPr>
+          <w:lang w:eastAsia="en-US"/>
+        </w:rPr>
+        <w:t xml:space="preserve"> dataset, a m</w:t>
+      </w:r>
+      <w:r>
+        <w:rPr>
+          <w:lang w:eastAsia="en-US"/>
+        </w:rPr>
+        <w:t>ultivariate analysis</w:t>
+      </w:r>
+      <w:r>
+        <w:rPr>
+          <w:lang w:eastAsia="en-US"/>
+        </w:rPr>
+        <w:t xml:space="preserve"> was applied. It is used </w:t>
+      </w:r>
+      <w:r>
+        <w:rPr>
+          <w:lang w:eastAsia="en-US"/>
+        </w:rPr>
+        <w:t>to identify patterns and trends in the data.</w:t>
+      </w:r>
+      <w:r>
+        <w:rPr>
+          <w:lang w:eastAsia="en-US"/>
+        </w:rPr>
+        <w:t xml:space="preserve"> Also, </w:t>
+      </w:r>
+      <w:r>
+        <w:rPr>
+          <w:lang w:eastAsia="en-US"/>
+        </w:rPr>
+        <w:t xml:space="preserve">PCA - </w:t>
+      </w:r>
+      <w:r>
+        <w:rPr>
+          <w:lang w:eastAsia="en-US"/>
+        </w:rPr>
+        <w:t xml:space="preserve">principal component analysis </w:t>
+      </w:r>
+      <w:r>
+        <w:rPr>
+          <w:lang w:eastAsia="en-US"/>
+        </w:rPr>
+        <w:t xml:space="preserve">was applied </w:t>
+      </w:r>
+      <w:r>
+        <w:rPr>
+          <w:lang w:eastAsia="en-US"/>
+        </w:rPr>
+        <w:t xml:space="preserve">reduce the dimensionality of the dataset and identify the most important variables. </w:t>
+      </w:r>
+    </w:p>
+    <w:p>
+      <w:pPr>
+        <w:pStyle w:val="NormalWeb"/>
+        <w:jc w:val="both"/>
+        <w:rPr>
+          <w:lang w:eastAsia="en-US"/>
+        </w:rPr>
+      </w:pPr>
+      <w:r>
+        <w:rPr>
+          <w:lang w:eastAsia="en-US"/>
+        </w:rPr>
+        <w:t>Data Cleaning and Preparation</w:t>
+      </w:r>
+    </w:p>
+    <w:p>
+      <w:pPr>
+        <w:pStyle w:val="NormalWeb"/>
+        <w:jc w:val="both"/>
+        <w:rPr>
+          <w:lang w:eastAsia="en-US"/>
+        </w:rPr>
+      </w:pPr>
+      <w:r>
+        <w:rPr>
+          <w:lang w:eastAsia="en-US"/>
+        </w:rPr>
+        <w:t>D</w:t>
+      </w:r>
+      <w:r>
+        <w:rPr>
+          <w:lang w:eastAsia="en-US"/>
+        </w:rPr>
+        <w:t>uplicate rows from the dataset</w:t>
+      </w:r>
+      <w:r>
+        <w:rPr>
+          <w:lang w:eastAsia="en-US"/>
+        </w:rPr>
+        <w:t xml:space="preserve"> </w:t>
+      </w:r>
+      <w:r>
+        <w:rPr>
+          <w:lang w:eastAsia="en-US"/>
+        </w:rPr>
+        <w:t>were</w:t>
+      </w:r>
+      <w:r>
+        <w:rPr>
+          <w:lang w:eastAsia="en-US"/>
+        </w:rPr>
+        <w:t xml:space="preserve"> removed, t</w:t>
+      </w:r>
+      <w:r>
+        <w:rPr>
+          <w:lang w:eastAsia="en-US"/>
+        </w:rPr>
+        <w:t xml:space="preserve">here were no missing values in the dataset, </w:t>
+      </w:r>
+      <w:r>
+        <w:rPr>
+          <w:lang w:eastAsia="en-US"/>
+        </w:rPr>
+        <w:t xml:space="preserve">no additional data cleaning was needed. </w:t>
+      </w:r>
+      <w:r>
+        <w:rPr>
+          <w:lang w:eastAsia="en-US"/>
+        </w:rPr>
+        <w:t xml:space="preserve"> </w:t>
+      </w:r>
     </w:p>
     <w:p>
       <w:pPr>
@@ -5003,6 +4467,27 @@
           <w:lang w:eastAsia="en-US"/>
         </w:rPr>
       </w:pPr>
+      <w:r>
+        <w:rPr>
+          <w:lang w:eastAsia="en-US"/>
+        </w:rPr>
+        <w:t xml:space="preserve">For machine learning purposes, </w:t>
+      </w:r>
+      <w:r>
+        <w:rPr>
+          <w:lang w:eastAsia="en-US"/>
+        </w:rPr>
+        <w:t>The status column was changed to numerical variables, where 1 to open and 0 to closed. I also scaled the numerical variables BIKES AVAILABLE and BIKE STANDS AVAILABLE to a standard normal distribution.</w:t>
+      </w:r>
+    </w:p>
+    <w:p>
+      <w:pPr>
+        <w:pStyle w:val="NormalWeb"/>
+        <w:jc w:val="both"/>
+        <w:rPr>
+          <w:lang w:eastAsia="en-US"/>
+        </w:rPr>
+      </w:pPr>
     </w:p>
     <w:p>
       <w:pPr>
@@ -5048,39 +4533,140 @@
           <w:b/>
           <w:color w:val="333333"/>
         </w:rPr>
-        <w:t xml:space="preserve">Note you may not use </w:t>
-      </w:r>
-      <w:proofErr w:type="spellStart"/>
-      <w:r>
-        <w:rPr>
-          <w:b/>
+        <w:t>Note you may not use Powerbi, rapidminer, tableau or other such tools to accomplish this (at this stage).[0-30]</w:t>
+      </w:r>
+    </w:p>
+    <w:p>
+      <w:pPr>
+        <w:spacing w:after="0"/>
+        <w:ind w:left="720"/>
+        <w:jc w:val="both"/>
+        <w:rPr>
           <w:color w:val="333333"/>
         </w:rPr>
-        <w:t>Powerbi</w:t>
-      </w:r>
-      <w:proofErr w:type="spellEnd"/>
-      <w:r>
-        <w:rPr>
-          <w:b/>
+      </w:pPr>
+    </w:p>
+    <w:p>
+      <w:pPr>
+        <w:spacing w:after="0"/>
+        <w:ind w:left="720"/>
+        <w:jc w:val="both"/>
+        <w:rPr>
           <w:color w:val="333333"/>
         </w:rPr>
-        <w:t xml:space="preserve">, </w:t>
-      </w:r>
-      <w:proofErr w:type="spellStart"/>
-      <w:r>
-        <w:rPr>
-          <w:b/>
+      </w:pPr>
+      <w:r>
+        <w:rPr>
           <w:color w:val="333333"/>
         </w:rPr>
-        <w:t>rapidminer</w:t>
-      </w:r>
-      <w:proofErr w:type="spellEnd"/>
-      <w:r>
-        <w:rPr>
-          <w:b/>
+        <w:t xml:space="preserve">Considering </w:t>
+      </w:r>
+      <w:r>
+        <w:rPr>
           <w:color w:val="333333"/>
         </w:rPr>
-        <w:t>, tableau or other such tools to accomplish this (at this stage).[0-30]</w:t>
+        <w:t>Tufte's principles of data visualization</w:t>
+      </w:r>
+      <w:r>
+        <w:rPr>
+          <w:color w:val="333333"/>
+        </w:rPr>
+        <w:t xml:space="preserve">, a </w:t>
+      </w:r>
+      <w:r>
+        <w:rPr>
+          <w:color w:val="333333"/>
+        </w:rPr>
+        <w:t xml:space="preserve">scatter </w:t>
+      </w:r>
+      <w:r>
+        <w:rPr>
+          <w:color w:val="333333"/>
+        </w:rPr>
+        <w:t>Map was ploted</w:t>
+      </w:r>
+      <w:r>
+        <w:rPr>
+          <w:color w:val="333333"/>
+        </w:rPr>
+        <w:t xml:space="preserve">, making easy to understand the </w:t>
+      </w:r>
+      <w:r>
+        <w:rPr>
+          <w:color w:val="333333"/>
+        </w:rPr>
+        <w:t>pattern of bike station around the city.</w:t>
+      </w:r>
+    </w:p>
+    <w:p>
+      <w:pPr>
+        <w:spacing w:after="0"/>
+        <w:ind w:left="720"/>
+        <w:jc w:val="both"/>
+        <w:rPr>
+          <w:color w:val="333333"/>
+        </w:rPr>
+      </w:pPr>
+      <w:r>
+        <w:rPr>
+          <w:color w:val="333333"/>
+        </w:rPr>
+        <w:lastRenderedPageBreak/>
+        <w:t xml:space="preserve">    The size of the </w:t>
+      </w:r>
+      <w:r>
+        <w:rPr>
+          <w:color w:val="333333"/>
+        </w:rPr>
+        <w:t xml:space="preserve">bubble </w:t>
+      </w:r>
+      <w:r>
+        <w:rPr>
+          <w:color w:val="333333"/>
+        </w:rPr>
+        <w:t xml:space="preserve">is proportional to the number of bikes available, </w:t>
+      </w:r>
+      <w:r>
+        <w:rPr>
+          <w:color w:val="333333"/>
+        </w:rPr>
+        <w:t xml:space="preserve">it will </w:t>
+      </w:r>
+      <w:r>
+        <w:rPr>
+          <w:color w:val="333333"/>
+        </w:rPr>
+        <w:t>provid</w:t>
+      </w:r>
+      <w:r>
+        <w:rPr>
+          <w:color w:val="333333"/>
+        </w:rPr>
+        <w:t xml:space="preserve">e </w:t>
+      </w:r>
+      <w:r>
+        <w:rPr>
+          <w:color w:val="333333"/>
+        </w:rPr>
+        <w:t>a clear</w:t>
+      </w:r>
+      <w:r>
+        <w:rPr>
+          <w:color w:val="333333"/>
+        </w:rPr>
+        <w:t xml:space="preserve"> </w:t>
+      </w:r>
+      <w:r>
+        <w:rPr>
+          <w:color w:val="333333"/>
+        </w:rPr>
+        <w:t>bike availability at each station</w:t>
+      </w:r>
+      <w:r>
+        <w:rPr>
+          <w:color w:val="333333"/>
+        </w:rPr>
+        <w:t>, also, the color of the bubble was chosen to represent the open and close station.</w:t>
       </w:r>
     </w:p>
     <w:p>
@@ -5091,6 +4677,46 @@
           <w:lang w:eastAsia="en-US"/>
         </w:rPr>
       </w:pPr>
+      <w:r>
+        <w:rPr>
+          <w:noProof/>
+        </w:rPr>
+        <w:drawing>
+          <wp:inline distT="0" distB="0" distL="0" distR="0" wp14:anchorId="6033BD37" wp14:editId="54C633CF">
+            <wp:extent cx="3962400" cy="1878419"/>
+            <wp:effectExtent l="0" t="0" r="0" b="7620"/>
+            <wp:docPr id="376850777" name="Picture 1" descr="A map of a city&#10;&#10;Description automatically generated"/>
+            <wp:cNvGraphicFramePr>
+              <a:graphicFrameLocks xmlns:a="http://schemas.openxmlformats.org/drawingml/2006/main" noChangeAspect="1"/>
+            </wp:cNvGraphicFramePr>
+            <a:graphic xmlns:a="http://schemas.openxmlformats.org/drawingml/2006/main">
+              <a:graphicData uri="http://schemas.openxmlformats.org/drawingml/2006/picture">
+                <pic:pic xmlns:pic="http://schemas.openxmlformats.org/drawingml/2006/picture">
+                  <pic:nvPicPr>
+                    <pic:cNvPr id="376850777" name="Picture 1" descr="A map of a city&#10;&#10;Description automatically generated"/>
+                    <pic:cNvPicPr/>
+                  </pic:nvPicPr>
+                  <pic:blipFill>
+                    <a:blip r:embed="rId9"/>
+                    <a:stretch>
+                      <a:fillRect/>
+                    </a:stretch>
+                  </pic:blipFill>
+                  <pic:spPr>
+                    <a:xfrm>
+                      <a:off x="0" y="0"/>
+                      <a:ext cx="3971944" cy="1882943"/>
+                    </a:xfrm>
+                    <a:prstGeom prst="rect">
+                      <a:avLst/>
+                    </a:prstGeom>
+                  </pic:spPr>
+                </pic:pic>
+              </a:graphicData>
+            </a:graphic>
+          </wp:inline>
+        </w:drawing>
+      </w:r>
     </w:p>
     <w:p>
       <w:pPr>
@@ -5122,39 +4748,46 @@
         <w:rPr>
           <w:lang w:eastAsia="en-US"/>
         </w:rPr>
-        <w:t xml:space="preserve">EDA allows us to gain an overall understanding of the </w:t>
-      </w:r>
-      <w:proofErr w:type="spellStart"/>
+        <w:t>I</w:t>
+      </w:r>
       <w:r>
         <w:rPr>
           <w:lang w:eastAsia="en-US"/>
         </w:rPr>
-        <w:t>d</w:t>
+        <w:t xml:space="preserve">nsights </w:t>
       </w:r>
       <w:r>
         <w:rPr>
           <w:lang w:eastAsia="en-US"/>
         </w:rPr>
-        <w:t>ata</w:t>
-      </w:r>
-      <w:r>
+        <w:t>from the map:</w:t>
+      </w:r>
+    </w:p>
+    <w:p>
+      <w:pPr>
+        <w:pStyle w:val="NormalWeb"/>
+        <w:jc w:val="both"/>
         <w:rPr>
           <w:lang w:eastAsia="en-US"/>
         </w:rPr>
-        <w:t>f</w:t>
-      </w:r>
+      </w:pPr>
       <w:r>
         <w:rPr>
           <w:lang w:eastAsia="en-US"/>
         </w:rPr>
-        <w:t>rames</w:t>
-      </w:r>
-      <w:proofErr w:type="spellEnd"/>
+        <w:t xml:space="preserve">In the figure, it is observed that the </w:t>
+      </w:r>
       <w:r>
         <w:rPr>
           <w:lang w:eastAsia="en-US"/>
         </w:rPr>
-        <w:t>, detect relationships between variables, and examine the distribution of the variables of interest. In this study, the exploratory data analysis (EDA) step will be used to perform both statistical analysis and visualization tasks.</w:t>
+        <w:t>concentration of bike stations is in the city center</w:t>
+      </w:r>
+      <w:r>
+        <w:rPr>
+          <w:lang w:eastAsia="en-US"/>
+        </w:rPr>
+        <w:t>.</w:t>
       </w:r>
     </w:p>
     <w:p>
@@ -5169,7 +4802,55 @@
         <w:rPr>
           <w:lang w:eastAsia="en-US"/>
         </w:rPr>
-        <w:t>The preferred approach is multivariate analysis, which explores the relationships between three or more variables. Specifically, I will examine the relationship between population and crime rates.</w:t>
+        <w:t xml:space="preserve">Almost all stations </w:t>
+      </w:r>
+      <w:r>
+        <w:rPr>
+          <w:lang w:eastAsia="en-US"/>
+        </w:rPr>
+        <w:t xml:space="preserve">are operational (green </w:t>
+      </w:r>
+      <w:r>
+        <w:rPr>
+          <w:lang w:eastAsia="en-US"/>
+        </w:rPr>
+        <w:t>bubbles</w:t>
+      </w:r>
+      <w:r>
+        <w:rPr>
+          <w:lang w:eastAsia="en-US"/>
+        </w:rPr>
+        <w:t xml:space="preserve">), </w:t>
+      </w:r>
+      <w:r>
+        <w:rPr>
+          <w:lang w:eastAsia="en-US"/>
+        </w:rPr>
+        <w:t xml:space="preserve">only two </w:t>
+      </w:r>
+      <w:r>
+        <w:rPr>
+          <w:lang w:eastAsia="en-US"/>
+        </w:rPr>
+        <w:t xml:space="preserve">(red </w:t>
+      </w:r>
+      <w:r>
+        <w:rPr>
+          <w:lang w:eastAsia="en-US"/>
+        </w:rPr>
+        <w:t>bubbles</w:t>
+      </w:r>
+      <w:r>
+        <w:rPr>
+          <w:lang w:eastAsia="en-US"/>
+        </w:rPr>
+        <w:t>)</w:t>
+      </w:r>
+      <w:r>
+        <w:rPr>
+          <w:lang w:eastAsia="en-US"/>
+        </w:rPr>
+        <w:t xml:space="preserve"> are closed</w:t>
       </w:r>
     </w:p>
     <w:p>
@@ -5180,462 +4861,6 @@
           <w:lang w:eastAsia="en-US"/>
         </w:rPr>
       </w:pPr>
-      <w:r>
-        <w:rPr>
-          <w:lang w:eastAsia="en-US"/>
-        </w:rPr>
-        <w:lastRenderedPageBreak/>
-        <w:t>I chose these methods because they will enable me to gain insights into the overall trends in population, as well as the overall situation of the crime rate and its relation to population trends.</w:t>
-      </w:r>
-    </w:p>
-    <w:p>
-      <w:pPr>
-        <w:pStyle w:val="NormalWeb"/>
-        <w:jc w:val="both"/>
-        <w:rPr>
-          <w:lang w:eastAsia="en-US"/>
-        </w:rPr>
-      </w:pPr>
-      <w:r>
-        <w:rPr>
-          <w:noProof/>
-        </w:rPr>
-        <mc:AlternateContent>
-          <mc:Choice Requires="wps">
-            <w:drawing>
-              <wp:anchor distT="45720" distB="45720" distL="114300" distR="114300" simplePos="0" relativeHeight="251664384" behindDoc="0" locked="0" layoutInCell="1" allowOverlap="1" wp14:anchorId="72692E3C" wp14:editId="1BCBBFC3">
-                <wp:simplePos x="0" y="0"/>
-                <wp:positionH relativeFrom="column">
-                  <wp:posOffset>3999230</wp:posOffset>
-                </wp:positionH>
-                <wp:positionV relativeFrom="paragraph">
-                  <wp:posOffset>565785</wp:posOffset>
-                </wp:positionV>
-                <wp:extent cx="2166620" cy="1309370"/>
-                <wp:effectExtent l="0" t="0" r="24130" b="24130"/>
-                <wp:wrapSquare wrapText="bothSides"/>
-                <wp:docPr id="1059564956" name="Text Box 2"/>
-                <wp:cNvGraphicFramePr>
-                  <a:graphicFrameLocks xmlns:a="http://schemas.openxmlformats.org/drawingml/2006/main"/>
-                </wp:cNvGraphicFramePr>
-                <a:graphic xmlns:a="http://schemas.openxmlformats.org/drawingml/2006/main">
-                  <a:graphicData uri="http://schemas.microsoft.com/office/word/2010/wordprocessingShape">
-                    <wps:wsp>
-                      <wps:cNvSpPr txBox="1">
-                        <a:spLocks noChangeArrowheads="1"/>
-                      </wps:cNvSpPr>
-                      <wps:spPr bwMode="auto">
-                        <a:xfrm>
-                          <a:off x="0" y="0"/>
-                          <a:ext cx="2166620" cy="1309370"/>
-                        </a:xfrm>
-                        <a:prstGeom prst="rect">
-                          <a:avLst/>
-                        </a:prstGeom>
-                        <a:solidFill>
-                          <a:srgbClr val="FFFFFF"/>
-                        </a:solidFill>
-                        <a:ln w="9525">
-                          <a:solidFill>
-                            <a:srgbClr val="000000"/>
-                          </a:solidFill>
-                          <a:miter lim="800000"/>
-                          <a:headEnd/>
-                          <a:tailEnd/>
-                        </a:ln>
-                      </wps:spPr>
-                      <wps:txbx>
-                        <w:txbxContent>
-                          <w:p>
-                            <w:r>
-                              <w:rPr>
-                                <w:noProof/>
-                              </w:rPr>
-                              <w:drawing>
-                                <wp:inline distT="0" distB="0" distL="0" distR="0" wp14:anchorId="5A5AD777" wp14:editId="5FD487FA">
-                                  <wp:extent cx="2048774" cy="1196788"/>
-                                  <wp:effectExtent l="0" t="0" r="8890" b="3810"/>
-                                  <wp:docPr id="569871312" name="Picture 1" descr="A screenshot of a computer&#10;&#10;Description automatically generated"/>
-                                  <wp:cNvGraphicFramePr>
-                                    <a:graphicFrameLocks xmlns:a="http://schemas.openxmlformats.org/drawingml/2006/main" noChangeAspect="1"/>
-                                  </wp:cNvGraphicFramePr>
-                                  <a:graphic xmlns:a="http://schemas.openxmlformats.org/drawingml/2006/main">
-                                    <a:graphicData uri="http://schemas.openxmlformats.org/drawingml/2006/picture">
-                                      <pic:pic xmlns:pic="http://schemas.openxmlformats.org/drawingml/2006/picture">
-                                        <pic:nvPicPr>
-                                          <pic:cNvPr id="569871312" name="Picture 1" descr="A screenshot of a computer&#10;&#10;Description automatically generated"/>
-                                          <pic:cNvPicPr/>
-                                        </pic:nvPicPr>
-                                        <pic:blipFill>
-                                          <a:blip r:embed="rId9"/>
-                                          <a:stretch>
-                                            <a:fillRect/>
-                                          </a:stretch>
-                                        </pic:blipFill>
-                                        <pic:spPr>
-                                          <a:xfrm>
-                                            <a:off x="0" y="0"/>
-                                            <a:ext cx="2068403" cy="1208254"/>
-                                          </a:xfrm>
-                                          <a:prstGeom prst="rect">
-                                            <a:avLst/>
-                                          </a:prstGeom>
-                                        </pic:spPr>
-                                      </pic:pic>
-                                    </a:graphicData>
-                                  </a:graphic>
-                                </wp:inline>
-                              </w:drawing>
-                            </w:r>
-                          </w:p>
-                        </w:txbxContent>
-                      </wps:txbx>
-                      <wps:bodyPr rot="0" vert="horz" wrap="square" lIns="91440" tIns="45720" rIns="91440" bIns="45720" anchor="t" anchorCtr="0">
-                        <a:noAutofit/>
-                      </wps:bodyPr>
-                    </wps:wsp>
-                  </a:graphicData>
-                </a:graphic>
-                <wp14:sizeRelH relativeFrom="margin">
-                  <wp14:pctWidth>0</wp14:pctWidth>
-                </wp14:sizeRelH>
-                <wp14:sizeRelV relativeFrom="margin">
-                  <wp14:pctHeight>0</wp14:pctHeight>
-                </wp14:sizeRelV>
-              </wp:anchor>
-            </w:drawing>
-          </mc:Choice>
-          <mc:Fallback>
-            <w:pict>
-              <v:shapetype w14:anchorId="72692E3C" id="_x0000_t202" coordsize="21600,21600" o:spt="202" path="m,l,21600r21600,l21600,xe">
-                <v:stroke joinstyle="miter"/>
-                <v:path gradientshapeok="t" o:connecttype="rect"/>
-              </v:shapetype>
-              <v:shape id="Text Box 2" o:spid="_x0000_s1026" type="#_x0000_t202" style="position:absolute;left:0;text-align:left;margin-left:314.9pt;margin-top:44.55pt;width:170.6pt;height:103.1pt;z-index:251664384;visibility:visible;mso-wrap-style:square;mso-width-percent:0;mso-height-percent:0;mso-wrap-distance-left:9pt;mso-wrap-distance-top:3.6pt;mso-wrap-distance-right:9pt;mso-wrap-distance-bottom:3.6pt;mso-position-horizontal:absolute;mso-position-horizontal-relative:text;mso-position-vertical:absolute;mso-position-vertical-relative:text;mso-width-percent:0;mso-height-percent:0;mso-width-relative:margin;mso-height-relative:margin;v-text-anchor:top" o:gfxdata="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">
-                <v:textbox>
-                  <w:txbxContent>
-                    <w:p>
-                      <w:r>
-                        <w:rPr>
-                          <w:noProof/>
-                        </w:rPr>
-                        <w:drawing>
-                          <wp:inline distT="0" distB="0" distL="0" distR="0" wp14:anchorId="5A5AD777" wp14:editId="5FD487FA">
-                            <wp:extent cx="2048774" cy="1196788"/>
-                            <wp:effectExtent l="0" t="0" r="8890" b="3810"/>
-                            <wp:docPr id="569871312" name="Picture 1" descr="A screenshot of a computer&#10;&#10;Description automatically generated"/>
-                            <wp:cNvGraphicFramePr>
-                              <a:graphicFrameLocks xmlns:a="http://schemas.openxmlformats.org/drawingml/2006/main" noChangeAspect="1"/>
-                            </wp:cNvGraphicFramePr>
-                            <a:graphic xmlns:a="http://schemas.openxmlformats.org/drawingml/2006/main">
-                              <a:graphicData uri="http://schemas.openxmlformats.org/drawingml/2006/picture">
-                                <pic:pic xmlns:pic="http://schemas.openxmlformats.org/drawingml/2006/picture">
-                                  <pic:nvPicPr>
-                                    <pic:cNvPr id="569871312" name="Picture 1" descr="A screenshot of a computer&#10;&#10;Description automatically generated"/>
-                                    <pic:cNvPicPr/>
-                                  </pic:nvPicPr>
-                                  <pic:blipFill>
-                                    <a:blip r:embed="rId9"/>
-                                    <a:stretch>
-                                      <a:fillRect/>
-                                    </a:stretch>
-                                  </pic:blipFill>
-                                  <pic:spPr>
-                                    <a:xfrm>
-                                      <a:off x="0" y="0"/>
-                                      <a:ext cx="2068403" cy="1208254"/>
-                                    </a:xfrm>
-                                    <a:prstGeom prst="rect">
-                                      <a:avLst/>
-                                    </a:prstGeom>
-                                  </pic:spPr>
-                                </pic:pic>
-                              </a:graphicData>
-                            </a:graphic>
-                          </wp:inline>
-                        </w:drawing>
-                      </w:r>
-                    </w:p>
-                  </w:txbxContent>
-                </v:textbox>
-                <w10:wrap type="square"/>
-              </v:shape>
-            </w:pict>
-          </mc:Fallback>
-        </mc:AlternateContent>
-      </w:r>
-      <w:r>
-        <w:rPr>
-          <w:noProof/>
-        </w:rPr>
-        <mc:AlternateContent>
-          <mc:Choice Requires="wps">
-            <w:drawing>
-              <wp:anchor distT="45720" distB="45720" distL="114300" distR="114300" simplePos="0" relativeHeight="251662336" behindDoc="0" locked="0" layoutInCell="1" allowOverlap="1" wp14:anchorId="1A56D3CA" wp14:editId="3DEC9BA4">
-                <wp:simplePos x="0" y="0"/>
-                <wp:positionH relativeFrom="margin">
-                  <wp:posOffset>13335</wp:posOffset>
-                </wp:positionH>
-                <wp:positionV relativeFrom="paragraph">
-                  <wp:posOffset>570230</wp:posOffset>
-                </wp:positionV>
-                <wp:extent cx="3957320" cy="1299845"/>
-                <wp:effectExtent l="0" t="0" r="24130" b="14605"/>
-                <wp:wrapTopAndBottom/>
-                <wp:docPr id="1213083283" name="Text Box 2"/>
-                <wp:cNvGraphicFramePr>
-                  <a:graphicFrameLocks xmlns:a="http://schemas.openxmlformats.org/drawingml/2006/main"/>
-                </wp:cNvGraphicFramePr>
-                <a:graphic xmlns:a="http://schemas.openxmlformats.org/drawingml/2006/main">
-                  <a:graphicData uri="http://schemas.microsoft.com/office/word/2010/wordprocessingShape">
-                    <wps:wsp>
-                      <wps:cNvSpPr txBox="1">
-                        <a:spLocks noChangeArrowheads="1"/>
-                      </wps:cNvSpPr>
-                      <wps:spPr bwMode="auto">
-                        <a:xfrm>
-                          <a:off x="0" y="0"/>
-                          <a:ext cx="3957320" cy="1299845"/>
-                        </a:xfrm>
-                        <a:prstGeom prst="rect">
-                          <a:avLst/>
-                        </a:prstGeom>
-                        <a:solidFill>
-                          <a:srgbClr val="FFFFFF"/>
-                        </a:solidFill>
-                        <a:ln w="9525">
-                          <a:solidFill>
-                            <a:srgbClr val="000000"/>
-                          </a:solidFill>
-                          <a:miter lim="800000"/>
-                          <a:headEnd/>
-                          <a:tailEnd/>
-                        </a:ln>
-                      </wps:spPr>
-                      <wps:txbx>
-                        <w:txbxContent>
-                          <w:p>
-                            <w:r>
-                              <w:rPr>
-                                <w:noProof/>
-                              </w:rPr>
-                              <w:drawing>
-                                <wp:inline distT="0" distB="0" distL="0" distR="0" wp14:anchorId="58D01DD5" wp14:editId="65114637">
-                                  <wp:extent cx="3742765" cy="1226814"/>
-                                  <wp:effectExtent l="0" t="0" r="0" b="0"/>
-                                  <wp:docPr id="662081251" name="Picture 1" descr="A screenshot of a graph&#10;&#10;Description automatically generated"/>
-                                  <wp:cNvGraphicFramePr>
-                                    <a:graphicFrameLocks xmlns:a="http://schemas.openxmlformats.org/drawingml/2006/main" noChangeAspect="1"/>
-                                  </wp:cNvGraphicFramePr>
-                                  <a:graphic xmlns:a="http://schemas.openxmlformats.org/drawingml/2006/main">
-                                    <a:graphicData uri="http://schemas.openxmlformats.org/drawingml/2006/picture">
-                                      <pic:pic xmlns:pic="http://schemas.openxmlformats.org/drawingml/2006/picture">
-                                        <pic:nvPicPr>
-                                          <pic:cNvPr id="662081251" name="Picture 1" descr="A screenshot of a graph&#10;&#10;Description automatically generated"/>
-                                          <pic:cNvPicPr/>
-                                        </pic:nvPicPr>
-                                        <pic:blipFill rotWithShape="1">
-                                          <a:blip r:embed="rId10"/>
-                                          <a:srcRect r="5380"/>
-                                          <a:stretch/>
-                                        </pic:blipFill>
-                                        <pic:spPr bwMode="auto">
-                                          <a:xfrm>
-                                            <a:off x="0" y="0"/>
-                                            <a:ext cx="3777821" cy="1238305"/>
-                                          </a:xfrm>
-                                          <a:prstGeom prst="rect">
-                                            <a:avLst/>
-                                          </a:prstGeom>
-                                          <a:ln>
-                                            <a:noFill/>
-                                          </a:ln>
-                                          <a:extLst>
-                                            <a:ext uri="{53640926-AAD7-44D8-BBD7-CCE9431645EC}">
-                                              <a14:shadowObscured xmlns:a14="http://schemas.microsoft.com/office/drawing/2010/main"/>
-                                            </a:ext>
-                                          </a:extLst>
-                                        </pic:spPr>
-                                      </pic:pic>
-                                    </a:graphicData>
-                                  </a:graphic>
-                                </wp:inline>
-                              </w:drawing>
-                            </w:r>
-                          </w:p>
-                        </w:txbxContent>
-                      </wps:txbx>
-                      <wps:bodyPr rot="0" vert="horz" wrap="square" lIns="91440" tIns="45720" rIns="91440" bIns="45720" anchor="t" anchorCtr="0">
-                        <a:noAutofit/>
-                      </wps:bodyPr>
-                    </wps:wsp>
-                  </a:graphicData>
-                </a:graphic>
-                <wp14:sizeRelH relativeFrom="margin">
-                  <wp14:pctWidth>0</wp14:pctWidth>
-                </wp14:sizeRelH>
-                <wp14:sizeRelV relativeFrom="margin">
-                  <wp14:pctHeight>0</wp14:pctHeight>
-                </wp14:sizeRelV>
-              </wp:anchor>
-            </w:drawing>
-          </mc:Choice>
-          <mc:Fallback>
-            <w:pict>
-              <v:shape w14:anchorId="1A56D3CA" id="_x0000_s1027" type="#_x0000_t202" style="position:absolute;left:0;text-align:left;margin-left:1.05pt;margin-top:44.9pt;width:311.6pt;height:102.35pt;z-index:251662336;visibility:visible;mso-wrap-style:square;mso-width-percent:0;mso-height-percent:0;mso-wrap-distance-left:9pt;mso-wrap-distance-top:3.6pt;mso-wrap-distance-right:9pt;mso-wrap-distance-bottom:3.6pt;mso-position-horizontal:absolute;mso-position-horizontal-relative:margin;mso-position-vertical:absolute;mso-position-vertical-relative:text;mso-width-percent:0;mso-height-percent:0;mso-width-relative:margin;mso-height-relative:margin;v-text-anchor:top" o:gfxdata="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">
-                <v:textbox>
-                  <w:txbxContent>
-                    <w:p>
-                      <w:r>
-                        <w:rPr>
-                          <w:noProof/>
-                        </w:rPr>
-                        <w:drawing>
-                          <wp:inline distT="0" distB="0" distL="0" distR="0" wp14:anchorId="58D01DD5" wp14:editId="65114637">
-                            <wp:extent cx="3742765" cy="1226814"/>
-                            <wp:effectExtent l="0" t="0" r="0" b="0"/>
-                            <wp:docPr id="662081251" name="Picture 1" descr="A screenshot of a graph&#10;&#10;Description automatically generated"/>
-                            <wp:cNvGraphicFramePr>
-                              <a:graphicFrameLocks xmlns:a="http://schemas.openxmlformats.org/drawingml/2006/main" noChangeAspect="1"/>
-                            </wp:cNvGraphicFramePr>
-                            <a:graphic xmlns:a="http://schemas.openxmlformats.org/drawingml/2006/main">
-                              <a:graphicData uri="http://schemas.openxmlformats.org/drawingml/2006/picture">
-                                <pic:pic xmlns:pic="http://schemas.openxmlformats.org/drawingml/2006/picture">
-                                  <pic:nvPicPr>
-                                    <pic:cNvPr id="662081251" name="Picture 1" descr="A screenshot of a graph&#10;&#10;Description automatically generated"/>
-                                    <pic:cNvPicPr/>
-                                  </pic:nvPicPr>
-                                  <pic:blipFill rotWithShape="1">
-                                    <a:blip r:embed="rId10"/>
-                                    <a:srcRect r="5380"/>
-                                    <a:stretch/>
-                                  </pic:blipFill>
-                                  <pic:spPr bwMode="auto">
-                                    <a:xfrm>
-                                      <a:off x="0" y="0"/>
-                                      <a:ext cx="3777821" cy="1238305"/>
-                                    </a:xfrm>
-                                    <a:prstGeom prst="rect">
-                                      <a:avLst/>
-                                    </a:prstGeom>
-                                    <a:ln>
-                                      <a:noFill/>
-                                    </a:ln>
-                                    <a:extLst>
-                                      <a:ext uri="{53640926-AAD7-44D8-BBD7-CCE9431645EC}">
-                                        <a14:shadowObscured xmlns:a14="http://schemas.microsoft.com/office/drawing/2010/main"/>
-                                      </a:ext>
-                                    </a:extLst>
-                                  </pic:spPr>
-                                </pic:pic>
-                              </a:graphicData>
-                            </a:graphic>
-                          </wp:inline>
-                        </w:drawing>
-                      </w:r>
-                    </w:p>
-                  </w:txbxContent>
-                </v:textbox>
-                <w10:wrap type="topAndBottom" anchorx="margin"/>
-              </v:shape>
-            </w:pict>
-          </mc:Fallback>
-        </mc:AlternateContent>
-      </w:r>
-      <w:r>
-        <w:rPr>
-          <w:lang w:eastAsia="en-US"/>
-        </w:rPr>
-        <w:t xml:space="preserve">After the first process, </w:t>
-      </w:r>
-      <w:r>
-        <w:rPr>
-          <w:lang w:eastAsia="en-US"/>
-        </w:rPr>
-        <w:t>“</w:t>
-      </w:r>
-      <w:r>
-        <w:rPr>
-          <w:lang w:eastAsia="en-US"/>
-        </w:rPr>
-        <w:t>Data Wrangling</w:t>
-      </w:r>
-      <w:r>
-        <w:rPr>
-          <w:lang w:eastAsia="en-US"/>
-        </w:rPr>
-        <w:t>”</w:t>
-      </w:r>
-      <w:r>
-        <w:rPr>
-          <w:lang w:eastAsia="en-US"/>
-        </w:rPr>
-        <w:t xml:space="preserve">, the </w:t>
-      </w:r>
-      <w:proofErr w:type="spellStart"/>
-      <w:r>
-        <w:rPr>
-          <w:lang w:eastAsia="en-US"/>
-        </w:rPr>
-        <w:t>population_df</w:t>
-      </w:r>
-      <w:proofErr w:type="spellEnd"/>
-      <w:r>
-        <w:rPr>
-          <w:lang w:eastAsia="en-US"/>
-        </w:rPr>
-        <w:t xml:space="preserve"> </w:t>
-      </w:r>
-      <w:r>
-        <w:rPr>
-          <w:lang w:eastAsia="en-US"/>
-        </w:rPr>
-        <w:t xml:space="preserve">  and </w:t>
-      </w:r>
-      <w:proofErr w:type="spellStart"/>
-      <w:r>
-        <w:rPr>
-          <w:lang w:eastAsia="en-US"/>
-        </w:rPr>
-        <w:t>crime_df</w:t>
-      </w:r>
-      <w:proofErr w:type="spellEnd"/>
-      <w:r>
-        <w:rPr>
-          <w:lang w:eastAsia="en-US"/>
-        </w:rPr>
-        <w:t xml:space="preserve"> </w:t>
-      </w:r>
-      <w:r>
-        <w:rPr>
-          <w:lang w:eastAsia="en-US"/>
-        </w:rPr>
-        <w:t>dataset</w:t>
-      </w:r>
-      <w:r>
-        <w:rPr>
-          <w:lang w:eastAsia="en-US"/>
-        </w:rPr>
-        <w:t>s</w:t>
-      </w:r>
-      <w:r>
-        <w:rPr>
-          <w:lang w:eastAsia="en-US"/>
-        </w:rPr>
-        <w:t xml:space="preserve"> </w:t>
-      </w:r>
-      <w:r>
-        <w:rPr>
-          <w:lang w:eastAsia="en-US"/>
-        </w:rPr>
-        <w:t xml:space="preserve">are </w:t>
-      </w:r>
-      <w:r>
-        <w:rPr>
-          <w:lang w:eastAsia="en-US"/>
-        </w:rPr>
-        <w:t>shown below:"</w:t>
-      </w:r>
     </w:p>
     <w:p>
       <w:pPr>
@@ -5666,25 +4891,7 @@
           <w:sz w:val="24"/>
           <w:szCs w:val="24"/>
         </w:rPr>
-        <w:t xml:space="preserve">This process will be performed on </w:t>
-      </w:r>
-      <w:proofErr w:type="spellStart"/>
-      <w:r>
-        <w:rPr>
-          <w:rFonts w:ascii="Times New Roman" w:eastAsia="Times New Roman" w:hAnsi="Times New Roman" w:cs="Times New Roman"/>
-          <w:sz w:val="24"/>
-          <w:szCs w:val="24"/>
-        </w:rPr>
-        <w:t>Jupyter</w:t>
-      </w:r>
-      <w:proofErr w:type="spellEnd"/>
-      <w:r>
-        <w:rPr>
-          <w:rFonts w:ascii="Times New Roman" w:eastAsia="Times New Roman" w:hAnsi="Times New Roman" w:cs="Times New Roman"/>
-          <w:sz w:val="24"/>
-          <w:szCs w:val="24"/>
-        </w:rPr>
-        <w:t xml:space="preserve"> notebook:</w:t>
+        <w:t>This process will be performed on Jupyter notebook:</w:t>
       </w:r>
       <w:r>
         <w:rPr>
@@ -5971,41 +5178,13 @@
         </w:rPr>
         <w:t xml:space="preserve">or </w:t>
       </w:r>
-      <w:proofErr w:type="spellStart"/>
-      <w:r>
-        <w:rPr>
-          <w:rFonts w:ascii="Times New Roman" w:eastAsia="Times New Roman" w:hAnsi="Times New Roman" w:cs="Times New Roman"/>
-          <w:sz w:val="24"/>
-          <w:szCs w:val="24"/>
-        </w:rPr>
-        <w:t>distplots</w:t>
-      </w:r>
-      <w:proofErr w:type="spellEnd"/>
-      <w:r>
-        <w:rPr>
-          <w:rFonts w:ascii="Times New Roman" w:eastAsia="Times New Roman" w:hAnsi="Times New Roman" w:cs="Times New Roman"/>
-          <w:sz w:val="24"/>
-          <w:szCs w:val="24"/>
-        </w:rPr>
-        <w:t xml:space="preserve"> can be used to visualize skewness. However, </w:t>
-      </w:r>
-      <w:proofErr w:type="spellStart"/>
-      <w:r>
-        <w:rPr>
-          <w:rFonts w:ascii="Times New Roman" w:eastAsia="Times New Roman" w:hAnsi="Times New Roman" w:cs="Times New Roman"/>
-          <w:sz w:val="24"/>
-          <w:szCs w:val="24"/>
-        </w:rPr>
-        <w:t>distplots</w:t>
-      </w:r>
-      <w:proofErr w:type="spellEnd"/>
-      <w:r>
-        <w:rPr>
-          <w:rFonts w:ascii="Times New Roman" w:eastAsia="Times New Roman" w:hAnsi="Times New Roman" w:cs="Times New Roman"/>
-          <w:sz w:val="24"/>
-          <w:szCs w:val="24"/>
-        </w:rPr>
-        <w:t xml:space="preserve"> are generally considered to be a better option because they provide more information about the shape of the data distribution.</w:t>
+      <w:r>
+        <w:rPr>
+          <w:rFonts w:ascii="Times New Roman" w:eastAsia="Times New Roman" w:hAnsi="Times New Roman" w:cs="Times New Roman"/>
+          <w:sz w:val="24"/>
+          <w:szCs w:val="24"/>
+        </w:rPr>
+        <w:t>distplots can be used to visualize skewness. However, distplots are generally considered to be a better option because they provide more information about the shape of the data distribution.</w:t>
       </w:r>
     </w:p>
     <w:p>
@@ -6043,7 +5222,7 @@
                     </pic:cNvPicPr>
                   </pic:nvPicPr>
                   <pic:blipFill>
-                    <a:blip r:embed="rId11">
+                    <a:blip r:embed="rId10">
                       <a:extLst>
                         <a:ext uri="{28A0092B-C50C-407E-A947-70E740481C1C}">
                           <a14:useLocalDpi xmlns:a14="http://schemas.microsoft.com/office/drawing/2010/main" val="0"/>
@@ -6094,7 +5273,6 @@
         </w:rPr>
         <w:t xml:space="preserve">Figure 01: </w:t>
       </w:r>
-      <w:proofErr w:type="spellStart"/>
       <w:r>
         <w:rPr>
           <w:rFonts w:ascii="Times New Roman" w:hAnsi="Times New Roman" w:cs="Times New Roman"/>
@@ -6103,18 +5281,7 @@
           <w:sz w:val="24"/>
           <w:szCs w:val="24"/>
         </w:rPr>
-        <w:t>distplot</w:t>
-      </w:r>
-      <w:proofErr w:type="spellEnd"/>
-      <w:r>
-        <w:rPr>
-          <w:rFonts w:ascii="Times New Roman" w:hAnsi="Times New Roman" w:cs="Times New Roman"/>
-          <w:i/>
-          <w:iCs/>
-          <w:sz w:val="24"/>
-          <w:szCs w:val="24"/>
-        </w:rPr>
-        <w:t xml:space="preserve"> </w:t>
+        <w:t xml:space="preserve">distplot </w:t>
       </w:r>
       <w:r>
         <w:rPr>
@@ -6305,7 +5472,7 @@
                     <pic:cNvPicPr/>
                   </pic:nvPicPr>
                   <pic:blipFill>
-                    <a:blip r:embed="rId12"/>
+                    <a:blip r:embed="rId11"/>
                     <a:stretch>
                       <a:fillRect/>
                     </a:stretch>
@@ -6339,7 +5506,6 @@
           <w:lang w:eastAsia="en-IE"/>
         </w:rPr>
       </w:pPr>
-      <w:proofErr w:type="spellStart"/>
       <w:r>
         <w:rPr>
           <w:rFonts w:ascii="Times New Roman" w:eastAsia="Times New Roman" w:hAnsi="Times New Roman" w:cs="Times New Roman"/>
@@ -6351,7 +5517,6 @@
         </w:rPr>
         <w:t>BoxPlot</w:t>
       </w:r>
-      <w:proofErr w:type="spellEnd"/>
       <w:r>
         <w:rPr>
           <w:rFonts w:ascii="Times New Roman" w:eastAsia="Times New Roman" w:hAnsi="Times New Roman" w:cs="Times New Roman"/>
@@ -6582,7 +5747,7 @@
                     </pic:cNvPicPr>
                   </pic:nvPicPr>
                   <pic:blipFill>
-                    <a:blip r:embed="rId13">
+                    <a:blip r:embed="rId12">
                       <a:extLst>
                         <a:ext uri="{28A0092B-C50C-407E-A947-70E740481C1C}">
                           <a14:useLocalDpi xmlns:a14="http://schemas.microsoft.com/office/drawing/2010/main" val="0"/>
@@ -6800,7 +5965,7 @@
                     <pic:cNvPicPr/>
                   </pic:nvPicPr>
                   <pic:blipFill>
-                    <a:blip r:embed="rId14"/>
+                    <a:blip r:embed="rId13"/>
                     <a:stretch>
                       <a:fillRect/>
                     </a:stretch>
@@ -7111,7 +6276,7 @@
                     </pic:cNvPicPr>
                   </pic:nvPicPr>
                   <pic:blipFill>
-                    <a:blip r:embed="rId15">
+                    <a:blip r:embed="rId14">
                       <a:extLst>
                         <a:ext uri="{28A0092B-C50C-407E-A947-70E740481C1C}">
                           <a14:useLocalDpi xmlns:a14="http://schemas.microsoft.com/office/drawing/2010/main" val="0"/>
@@ -7377,7 +6542,7 @@
                     </pic:cNvPicPr>
                   </pic:nvPicPr>
                   <pic:blipFill>
-                    <a:blip r:embed="rId16">
+                    <a:blip r:embed="rId15">
                       <a:extLst>
                         <a:ext uri="{28A0092B-C50C-407E-A947-70E740481C1C}">
                           <a14:useLocalDpi xmlns:a14="http://schemas.microsoft.com/office/drawing/2010/main" val="0"/>
@@ -7815,7 +6980,7 @@
                           <pic:cNvPicPr/>
                         </pic:nvPicPr>
                         <pic:blipFill>
-                          <a:blip r:embed="rId17"/>
+                          <a:blip r:embed="rId16"/>
                           <a:stretch>
                             <a:fillRect/>
                           </a:stretch>
@@ -7885,7 +7050,7 @@
                           <pic:cNvPicPr/>
                         </pic:nvPicPr>
                         <pic:blipFill>
-                          <a:blip r:embed="rId18"/>
+                          <a:blip r:embed="rId17"/>
                           <a:stretch>
                             <a:fillRect/>
                           </a:stretch>
@@ -7979,7 +7144,7 @@
                     <pic:cNvPicPr/>
                   </pic:nvPicPr>
                   <pic:blipFill>
-                    <a:blip r:embed="rId19"/>
+                    <a:blip r:embed="rId18"/>
                     <a:stretch>
                       <a:fillRect/>
                     </a:stretch>
@@ -8241,15 +7406,7 @@
     <w:p>
       <w:r>
         <w:lastRenderedPageBreak/>
-        <w:t xml:space="preserve">Use </w:t>
-      </w:r>
-      <w:proofErr w:type="spellStart"/>
-      <w:r>
-        <w:t>inferencial</w:t>
-      </w:r>
-      <w:proofErr w:type="spellEnd"/>
-      <w:r>
-        <w:t xml:space="preserve"> statistics</w:t>
+        <w:t>Use inferencial statistics</w:t>
       </w:r>
     </w:p>
     <w:p>
@@ -8481,15 +7638,7 @@
         <w:jc w:val="both"/>
       </w:pPr>
       <w:r>
-        <w:t xml:space="preserve">Statistical techniques were employed in this project within the </w:t>
-      </w:r>
-      <w:proofErr w:type="spellStart"/>
-      <w:r>
-        <w:t>Jupyter</w:t>
-      </w:r>
-      <w:proofErr w:type="spellEnd"/>
-      <w:r>
-        <w:t xml:space="preserve"> notebook named </w:t>
+        <w:t xml:space="preserve">Statistical techniques were employed in this project within the Jupyter notebook named </w:t>
       </w:r>
       <w:r>
         <w:t>“</w:t>
@@ -8628,21 +7777,8 @@
         <w:pStyle w:val="NormalWeb"/>
         <w:jc w:val="both"/>
       </w:pPr>
-      <w:proofErr w:type="spellStart"/>
-      <w:r>
-        <w:t>Applyiing</w:t>
-      </w:r>
-      <w:proofErr w:type="spellEnd"/>
-      <w:r>
-        <w:t xml:space="preserve"> the .describe() method on </w:t>
-      </w:r>
-      <w:proofErr w:type="spellStart"/>
-      <w:r>
-        <w:t>crime_df</w:t>
-      </w:r>
-      <w:proofErr w:type="spellEnd"/>
-      <w:r>
-        <w:t>:</w:t>
+      <w:r>
+        <w:t>Applyiing the .describe() method on crime_df:</w:t>
       </w:r>
     </w:p>
     <w:p>
@@ -8852,7 +7988,11 @@
           </mc:Choice>
           <mc:Fallback>
             <w:pict>
-              <v:shape w14:anchorId="40E1CC9B" id="_x0000_s1028" type="#_x0000_t202" style="position:absolute;left:0;text-align:left;margin-left:158.95pt;margin-top:1.95pt;width:334.6pt;height:148.4pt;z-index:251659264;visibility:visible;mso-wrap-style:square;mso-width-percent:0;mso-height-percent:0;mso-wrap-distance-left:9pt;mso-wrap-distance-top:3.6pt;mso-wrap-distance-right:9pt;mso-wrap-distance-bottom:3.6pt;mso-position-horizontal:absolute;mso-position-horizontal-relative:text;mso-position-vertical:absolute;mso-position-vertical-relative:text;mso-width-percent:0;mso-height-percent:0;mso-width-relative:margin;mso-height-relative:margin;v-text-anchor:top" o:gfxdata="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">
+              <v:shapetype w14:anchorId="40E1CC9B" id="_x0000_t202" coordsize="21600,21600" o:spt="202" path="m,l,21600r21600,l21600,xe">
+                <v:stroke joinstyle="miter"/>
+                <v:path gradientshapeok="t" o:connecttype="rect"/>
+              </v:shapetype>
+              <v:shape id="Text Box 2" o:spid="_x0000_s1026" type="#_x0000_t202" style="position:absolute;left:0;text-align:left;margin-left:158.95pt;margin-top:1.95pt;width:334.6pt;height:148.4pt;z-index:251659264;visibility:visible;mso-wrap-style:square;mso-width-percent:0;mso-height-percent:0;mso-wrap-distance-left:9pt;mso-wrap-distance-top:3.6pt;mso-wrap-distance-right:9pt;mso-wrap-distance-bottom:3.6pt;mso-position-horizontal:absolute;mso-position-horizontal-relative:text;mso-position-vertical:absolute;mso-position-vertical-relative:text;mso-width-percent:0;mso-height-percent:0;mso-width-relative:margin;mso-height-relative:margin;v-text-anchor:top" o:gfxdata="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">
                 <v:textbox>
                   <w:txbxContent>
                     <w:p>
@@ -9016,7 +8156,7 @@
                     <pic:cNvPicPr/>
                   </pic:nvPicPr>
                   <pic:blipFill>
-                    <a:blip r:embed="rId20"/>
+                    <a:blip r:embed="rId19"/>
                     <a:stretch>
                       <a:fillRect/>
                     </a:stretch>
@@ -9171,7 +8311,7 @@
                     <pic:cNvPicPr/>
                   </pic:nvPicPr>
                   <pic:blipFill>
-                    <a:blip r:embed="rId21"/>
+                    <a:blip r:embed="rId20"/>
                     <a:stretch>
                       <a:fillRect/>
                     </a:stretch>
@@ -9265,14 +8405,51 @@
             <w14:bevel/>
           </w14:textOutline>
         </w:rPr>
-        <w:t xml:space="preserve"> – histogram of </w:t>
-      </w:r>
-      <w:proofErr w:type="spellStart"/>
-      <w:r>
-        <w:rPr>
-          <w:rFonts w:ascii="Times New Roman" w:eastAsia="Times New Roman" w:hAnsi="Times New Roman" w:cs="Times New Roman"/>
-          <w:i/>
-          <w:iCs/>
+        <w:t xml:space="preserve"> – histogram of crime_df</w:t>
+      </w:r>
+    </w:p>
+    <w:p>
+      <w:pPr>
+        <w:spacing w:before="100" w:beforeAutospacing="1" w:after="100" w:afterAutospacing="1" w:line="240" w:lineRule="auto"/>
+        <w:rPr>
+          <w:rFonts w:ascii="Times New Roman" w:eastAsia="Times New Roman" w:hAnsi="Times New Roman" w:cs="Times New Roman"/>
+          <w:b/>
+          <w:bCs/>
+          <w:sz w:val="24"/>
+          <w:szCs w:val="24"/>
+          <w:lang w:eastAsia="en-IE"/>
+        </w:rPr>
+      </w:pPr>
+    </w:p>
+    <w:p>
+      <w:pPr>
+        <w:spacing w:before="100" w:beforeAutospacing="1" w:after="100" w:afterAutospacing="1" w:line="240" w:lineRule="auto"/>
+        <w:rPr>
+          <w:rFonts w:ascii="Times New Roman" w:eastAsia="Times New Roman" w:hAnsi="Times New Roman" w:cs="Times New Roman"/>
+          <w:sz w:val="24"/>
+          <w:szCs w:val="24"/>
+          <w:lang w:eastAsia="en-IE"/>
+        </w:rPr>
+      </w:pPr>
+      <w:r>
+        <w:rPr>
+          <w:rFonts w:ascii="Times New Roman" w:eastAsia="Times New Roman" w:hAnsi="Times New Roman" w:cs="Times New Roman"/>
+          <w:b/>
+          <w:bCs/>
+          <w:sz w:val="24"/>
+          <w:szCs w:val="24"/>
+          <w:lang w:eastAsia="en-IE"/>
+        </w:rPr>
+        <w:t>Insights:</w:t>
+      </w:r>
+    </w:p>
+    <w:p>
+      <w:pPr>
+        <w:pStyle w:val="BodyA"/>
+        <w:spacing w:line="288" w:lineRule="auto"/>
+        <w:jc w:val="both"/>
+        <w:rPr>
+          <w:rFonts w:ascii="Times New Roman" w:eastAsia="Times New Roman" w:hAnsi="Times New Roman" w:cs="Times New Roman"/>
           <w:color w:val="auto"/>
           <w:sz w:val="24"/>
           <w:szCs w:val="24"/>
@@ -9284,50 +8461,8 @@
             <w14:bevel/>
           </w14:textOutline>
         </w:rPr>
-        <w:t>crime_df</w:t>
-      </w:r>
-      <w:proofErr w:type="spellEnd"/>
-    </w:p>
-    <w:p>
-      <w:pPr>
-        <w:spacing w:before="100" w:beforeAutospacing="1" w:after="100" w:afterAutospacing="1" w:line="240" w:lineRule="auto"/>
-        <w:rPr>
-          <w:rFonts w:ascii="Times New Roman" w:eastAsia="Times New Roman" w:hAnsi="Times New Roman" w:cs="Times New Roman"/>
-          <w:b/>
-          <w:bCs/>
-          <w:sz w:val="24"/>
-          <w:szCs w:val="24"/>
-          <w:lang w:eastAsia="en-IE"/>
-        </w:rPr>
-      </w:pPr>
-    </w:p>
-    <w:p>
-      <w:pPr>
-        <w:spacing w:before="100" w:beforeAutospacing="1" w:after="100" w:afterAutospacing="1" w:line="240" w:lineRule="auto"/>
-        <w:rPr>
-          <w:rFonts w:ascii="Times New Roman" w:eastAsia="Times New Roman" w:hAnsi="Times New Roman" w:cs="Times New Roman"/>
-          <w:sz w:val="24"/>
-          <w:szCs w:val="24"/>
-          <w:lang w:eastAsia="en-IE"/>
-        </w:rPr>
-      </w:pPr>
-      <w:r>
-        <w:rPr>
-          <w:rFonts w:ascii="Times New Roman" w:eastAsia="Times New Roman" w:hAnsi="Times New Roman" w:cs="Times New Roman"/>
-          <w:b/>
-          <w:bCs/>
-          <w:sz w:val="24"/>
-          <w:szCs w:val="24"/>
-          <w:lang w:eastAsia="en-IE"/>
-        </w:rPr>
-        <w:t>Insights:</w:t>
-      </w:r>
-    </w:p>
-    <w:p>
-      <w:pPr>
-        <w:pStyle w:val="BodyA"/>
-        <w:spacing w:line="288" w:lineRule="auto"/>
-        <w:jc w:val="both"/>
+      </w:pPr>
+      <w:r>
         <w:rPr>
           <w:rFonts w:ascii="Times New Roman" w:eastAsia="Times New Roman" w:hAnsi="Times New Roman" w:cs="Times New Roman"/>
           <w:color w:val="auto"/>
@@ -9341,8 +8476,14 @@
             <w14:bevel/>
           </w14:textOutline>
         </w:rPr>
-      </w:pPr>
-      <w:r>
+        <w:t>The distribution of the VALUE column is skewed to the right. This means that there are more values on the right side of the distribution than on the left side.</w:t>
+      </w:r>
+    </w:p>
+    <w:p>
+      <w:pPr>
+        <w:pStyle w:val="BodyA"/>
+        <w:spacing w:line="288" w:lineRule="auto"/>
+        <w:jc w:val="both"/>
         <w:rPr>
           <w:rFonts w:ascii="Times New Roman" w:eastAsia="Times New Roman" w:hAnsi="Times New Roman" w:cs="Times New Roman"/>
           <w:color w:val="auto"/>
@@ -9356,14 +8497,8 @@
             <w14:bevel/>
           </w14:textOutline>
         </w:rPr>
-        <w:t>The distribution of the VALUE column is skewed to the right. This means that there are more values on the right side of the distribution than on the left side.</w:t>
-      </w:r>
-    </w:p>
-    <w:p>
-      <w:pPr>
-        <w:pStyle w:val="BodyA"/>
-        <w:spacing w:line="288" w:lineRule="auto"/>
-        <w:jc w:val="both"/>
+      </w:pPr>
+      <w:r>
         <w:rPr>
           <w:rFonts w:ascii="Times New Roman" w:eastAsia="Times New Roman" w:hAnsi="Times New Roman" w:cs="Times New Roman"/>
           <w:color w:val="auto"/>
@@ -9377,8 +8512,14 @@
             <w14:bevel/>
           </w14:textOutline>
         </w:rPr>
-      </w:pPr>
-      <w:r>
+        <w:t>The median value of the VALUE column is between 10,000 and 15,000.</w:t>
+      </w:r>
+    </w:p>
+    <w:p>
+      <w:pPr>
+        <w:pStyle w:val="BodyA"/>
+        <w:spacing w:line="288" w:lineRule="auto"/>
+        <w:jc w:val="both"/>
         <w:rPr>
           <w:rFonts w:ascii="Times New Roman" w:eastAsia="Times New Roman" w:hAnsi="Times New Roman" w:cs="Times New Roman"/>
           <w:color w:val="auto"/>
@@ -9392,27 +8533,6 @@
             <w14:bevel/>
           </w14:textOutline>
         </w:rPr>
-        <w:t>The median value of the VALUE column is between 10,000 and 15,000.</w:t>
-      </w:r>
-    </w:p>
-    <w:p>
-      <w:pPr>
-        <w:pStyle w:val="BodyA"/>
-        <w:spacing w:line="288" w:lineRule="auto"/>
-        <w:jc w:val="both"/>
-        <w:rPr>
-          <w:rFonts w:ascii="Times New Roman" w:eastAsia="Times New Roman" w:hAnsi="Times New Roman" w:cs="Times New Roman"/>
-          <w:color w:val="auto"/>
-          <w:sz w:val="24"/>
-          <w:szCs w:val="24"/>
-          <w:bdr w:val="none" w:sz="0" w:space="0" w:color="auto"/>
-          <w:lang w:val="en-IE" w:eastAsia="en-IE"/>
-          <w14:textOutline w14:w="0" w14:cap="rnd" w14:cmpd="sng" w14:algn="ctr">
-            <w14:noFill/>
-            <w14:prstDash w14:val="solid"/>
-            <w14:bevel/>
-          </w14:textOutline>
-        </w:rPr>
       </w:pPr>
     </w:p>
     <w:p>
@@ -9444,21 +8564,8 @@
         <w:pStyle w:val="NormalWeb"/>
         <w:jc w:val="both"/>
       </w:pPr>
-      <w:proofErr w:type="spellStart"/>
-      <w:r>
-        <w:t>Pmf</w:t>
-      </w:r>
-      <w:proofErr w:type="spellEnd"/>
-      <w:r>
-        <w:t xml:space="preserve"> and </w:t>
-      </w:r>
-      <w:proofErr w:type="spellStart"/>
-      <w:r>
-        <w:t>Cdf</w:t>
-      </w:r>
-      <w:proofErr w:type="spellEnd"/>
-      <w:r>
-        <w:t xml:space="preserve"> are classes that represent probability mass functions (PMFs) and cumulative distribution functions (CDFs), respectively.</w:t>
+      <w:r>
+        <w:t>Pmf and Cdf are classes that represent probability mass functions (PMFs) and cumulative distribution functions (CDFs), respectively.</w:t>
       </w:r>
     </w:p>
     <w:p>
@@ -9607,7 +8714,7 @@
                     <pic:cNvPicPr/>
                   </pic:nvPicPr>
                   <pic:blipFill>
-                    <a:blip r:embed="rId22"/>
+                    <a:blip r:embed="rId21"/>
                     <a:stretch>
                       <a:fillRect/>
                     </a:stretch>
@@ -9669,21 +8776,8 @@
           <w:szCs w:val="24"/>
           <w:lang w:eastAsia="en-IE"/>
         </w:rPr>
-        <w:t xml:space="preserve"> </w:t>
-      </w:r>
-      <w:proofErr w:type="spellStart"/>
-      <w:r>
-        <w:rPr>
-          <w:rFonts w:ascii="Times New Roman" w:eastAsia="Times New Roman" w:hAnsi="Times New Roman" w:cs="Times New Roman"/>
-          <w:i/>
-          <w:iCs/>
-          <w:sz w:val="24"/>
-          <w:szCs w:val="24"/>
-          <w:lang w:eastAsia="en-IE"/>
-        </w:rPr>
-        <w:t>pmi</w:t>
-      </w:r>
-      <w:proofErr w:type="spellEnd"/>
+        <w:t xml:space="preserve"> pmi</w:t>
+      </w:r>
       <w:r>
         <w:rPr>
           <w:rFonts w:ascii="Times New Roman" w:eastAsia="Times New Roman" w:hAnsi="Times New Roman" w:cs="Times New Roman"/>
@@ -9757,7 +8851,7 @@
                     <pic:cNvPicPr/>
                   </pic:nvPicPr>
                   <pic:blipFill>
-                    <a:blip r:embed="rId23"/>
+                    <a:blip r:embed="rId22"/>
                     <a:stretch>
                       <a:fillRect/>
                     </a:stretch>
@@ -9813,7 +8907,7 @@
                     <pic:cNvPicPr/>
                   </pic:nvPicPr>
                   <pic:blipFill>
-                    <a:blip r:embed="rId24"/>
+                    <a:blip r:embed="rId23"/>
                     <a:stretch>
                       <a:fillRect/>
                     </a:stretch>
@@ -10079,7 +9173,7 @@
                     <pic:cNvPicPr/>
                   </pic:nvPicPr>
                   <pic:blipFill>
-                    <a:blip r:embed="rId25"/>
+                    <a:blip r:embed="rId24"/>
                     <a:stretch>
                       <a:fillRect/>
                     </a:stretch>
@@ -10132,17 +9226,8 @@
           <w:i/>
           <w:iCs/>
         </w:rPr>
-        <w:t xml:space="preserve">CDF of </w:t>
-      </w:r>
-      <w:proofErr w:type="spellStart"/>
-      <w:r>
-        <w:rPr>
-          <w:i/>
-          <w:iCs/>
-        </w:rPr>
-        <w:t>crime_df</w:t>
-      </w:r>
-      <w:proofErr w:type="spellEnd"/>
+        <w:t>CDF of crime_df</w:t>
+      </w:r>
     </w:p>
     <w:p>
       <w:pPr>
@@ -10333,7 +9418,7 @@
                     <pic:cNvPicPr/>
                   </pic:nvPicPr>
                   <pic:blipFill>
-                    <a:blip r:embed="rId26"/>
+                    <a:blip r:embed="rId25"/>
                     <a:stretch>
                       <a:fillRect/>
                     </a:stretch>
@@ -10508,41 +9593,7 @@
             <w14:bevel/>
           </w14:textOutline>
         </w:rPr>
-        <w:t xml:space="preserve">To compare population growth and crime rates, we will filter the population </w:t>
-      </w:r>
-      <w:proofErr w:type="spellStart"/>
-      <w:r>
-        <w:rPr>
-          <w:rFonts w:ascii="Times New Roman" w:eastAsia="Times New Roman" w:hAnsi="Times New Roman" w:cs="Times New Roman"/>
-          <w:color w:val="auto"/>
-          <w:sz w:val="24"/>
-          <w:szCs w:val="24"/>
-          <w:bdr w:val="none" w:sz="0" w:space="0" w:color="auto"/>
-          <w:lang w:val="en-IE" w:eastAsia="en-IE"/>
-          <w14:textOutline w14:w="0" w14:cap="rnd" w14:cmpd="sng" w14:algn="ctr">
-            <w14:noFill/>
-            <w14:prstDash w14:val="solid"/>
-            <w14:bevel/>
-          </w14:textOutline>
-        </w:rPr>
-        <w:t>dataframe</w:t>
-      </w:r>
-      <w:proofErr w:type="spellEnd"/>
-      <w:r>
-        <w:rPr>
-          <w:rFonts w:ascii="Times New Roman" w:eastAsia="Times New Roman" w:hAnsi="Times New Roman" w:cs="Times New Roman"/>
-          <w:color w:val="auto"/>
-          <w:sz w:val="24"/>
-          <w:szCs w:val="24"/>
-          <w:bdr w:val="none" w:sz="0" w:space="0" w:color="auto"/>
-          <w:lang w:val="en-IE" w:eastAsia="en-IE"/>
-          <w14:textOutline w14:w="0" w14:cap="rnd" w14:cmpd="sng" w14:algn="ctr">
-            <w14:noFill/>
-            <w14:prstDash w14:val="solid"/>
-            <w14:bevel/>
-          </w14:textOutline>
-        </w:rPr>
-        <w:t xml:space="preserve"> to extract total population figures between 2003 and 202</w:t>
+        <w:t>To compare population growth and crime rates, we will filter the population dataframe to extract total population figures between 2003 and 202</w:t>
       </w:r>
       <w:r>
         <w:rPr>
@@ -10686,7 +9737,7 @@
                     <pic:cNvPicPr/>
                   </pic:nvPicPr>
                   <pic:blipFill>
-                    <a:blip r:embed="rId27"/>
+                    <a:blip r:embed="rId26"/>
                     <a:stretch>
                       <a:fillRect/>
                     </a:stretch>
@@ -10998,7 +10049,7 @@
           </mc:Choice>
           <mc:Fallback>
             <w:pict>
-              <v:shape w14:anchorId="4A5DC8E0" id="_x0000_s1029" type="#_x0000_t202" style="position:absolute;left:0;text-align:left;margin-left:253.05pt;margin-top:8.25pt;width:202.85pt;height:172.85pt;z-index:251679744;visibility:visible;mso-wrap-style:square;mso-width-percent:0;mso-height-percent:0;mso-wrap-distance-left:9pt;mso-wrap-distance-top:3.6pt;mso-wrap-distance-right:9pt;mso-wrap-distance-bottom:3.6pt;mso-position-horizontal:absolute;mso-position-horizontal-relative:text;mso-position-vertical:absolute;mso-position-vertical-relative:text;mso-width-percent:0;mso-height-percent:0;mso-width-relative:margin;mso-height-relative:margin;v-text-anchor:top" o:gfxdata="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">
+              <v:shape w14:anchorId="4A5DC8E0" id="_x0000_s1027" type="#_x0000_t202" style="position:absolute;left:0;text-align:left;margin-left:253.05pt;margin-top:8.25pt;width:202.85pt;height:172.85pt;z-index:251679744;visibility:visible;mso-wrap-style:square;mso-width-percent:0;mso-height-percent:0;mso-wrap-distance-left:9pt;mso-wrap-distance-top:3.6pt;mso-wrap-distance-right:9pt;mso-wrap-distance-bottom:3.6pt;mso-position-horizontal:absolute;mso-position-horizontal-relative:text;mso-position-vertical:absolute;mso-position-vertical-relative:text;mso-width-percent:0;mso-height-percent:0;mso-width-relative:margin;mso-height-relative:margin;v-text-anchor:top" o:gfxdata="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">
                 <v:textbox>
                   <w:txbxContent>
                     <w:p>
@@ -11053,7 +10104,7 @@
                     <pic:cNvPicPr/>
                   </pic:nvPicPr>
                   <pic:blipFill>
-                    <a:blip r:embed="rId28"/>
+                    <a:blip r:embed="rId27"/>
                     <a:stretch>
                       <a:fillRect/>
                     </a:stretch>
@@ -11242,21 +10293,7 @@
         <w:rPr>
           <w:color w:val="333333"/>
         </w:rPr>
-        <w:t xml:space="preserve">Describe the rationale and justification for the choice of machine learning models for the above-mentioned scenario. Machine Learning models can be used for Prediction, Classification, Clustering, sentiment analysis, recommendation systems and Time series analysis. You should plan on trying multiple approaches (at least two) with proper selection of hyperparameters using </w:t>
-      </w:r>
-      <w:proofErr w:type="spellStart"/>
-      <w:r>
-        <w:rPr>
-          <w:color w:val="333333"/>
-        </w:rPr>
-        <w:t>GridSearchCV</w:t>
-      </w:r>
-      <w:proofErr w:type="spellEnd"/>
-      <w:r>
-        <w:rPr>
-          <w:color w:val="333333"/>
-        </w:rPr>
-        <w:t xml:space="preserve"> method. You can choose appropriate features from the datasets and a target feature to answer the question asked in the scenario in the case of supervised learning.</w:t>
+        <w:t>Describe the rationale and justification for the choice of machine learning models for the above-mentioned scenario. Machine Learning models can be used for Prediction, Classification, Clustering, sentiment analysis, recommendation systems and Time series analysis. You should plan on trying multiple approaches (at least two) with proper selection of hyperparameters using GridSearchCV method. You can choose appropriate features from the datasets and a target feature to answer the question asked in the scenario in the case of supervised learning.</w:t>
       </w:r>
     </w:p>
     <w:p>
@@ -11538,27 +10575,7 @@
           <w:szCs w:val="24"/>
           <w:lang w:val="en-IE"/>
         </w:rPr>
-        <w:t xml:space="preserve">These tasks will be performed in the </w:t>
-      </w:r>
-      <w:proofErr w:type="spellStart"/>
-      <w:r>
-        <w:rPr>
-          <w:rFonts w:ascii="Times New Roman" w:eastAsia="Roboto Regular" w:hAnsi="Times New Roman" w:cs="Times New Roman"/>
-          <w:sz w:val="24"/>
-          <w:szCs w:val="24"/>
-          <w:lang w:val="en-IE"/>
-        </w:rPr>
-        <w:t>jupyter</w:t>
-      </w:r>
-      <w:proofErr w:type="spellEnd"/>
-      <w:r>
-        <w:rPr>
-          <w:rFonts w:ascii="Times New Roman" w:eastAsia="Roboto Regular" w:hAnsi="Times New Roman" w:cs="Times New Roman"/>
-          <w:sz w:val="24"/>
-          <w:szCs w:val="24"/>
-          <w:lang w:val="en-IE"/>
-        </w:rPr>
-        <w:t xml:space="preserve"> notebook: </w:t>
+        <w:t xml:space="preserve">These tasks will be performed in the jupyter notebook: </w:t>
       </w:r>
       <w:r>
         <w:rPr>
@@ -11679,7 +10696,7 @@
                     <pic:cNvPicPr/>
                   </pic:nvPicPr>
                   <pic:blipFill>
-                    <a:blip r:embed="rId29"/>
+                    <a:blip r:embed="rId28"/>
                     <a:stretch>
                       <a:fillRect/>
                     </a:stretch>
@@ -11867,7 +10884,7 @@
                                           <pic:cNvPicPr/>
                                         </pic:nvPicPr>
                                         <pic:blipFill>
-                                          <a:blip r:embed="rId30"/>
+                                          <a:blip r:embed="rId29"/>
                                           <a:stretch>
                                             <a:fillRect/>
                                           </a:stretch>
@@ -11912,7 +10929,7 @@
           </mc:Choice>
           <mc:Fallback>
             <w:pict>
-              <v:shape w14:anchorId="1EDE23F9" id="_x0000_s1030" type="#_x0000_t202" style="position:absolute;left:0;text-align:left;margin-left:0;margin-top:8.65pt;width:208.5pt;height:117.75pt;z-index:-251648000;visibility:visible;mso-wrap-style:square;mso-width-percent:0;mso-height-percent:0;mso-wrap-distance-left:9pt;mso-wrap-distance-top:3.6pt;mso-wrap-distance-right:9pt;mso-wrap-distance-bottom:3.6pt;mso-position-horizontal:left;mso-position-horizontal-relative:margin;mso-position-vertical:absolute;mso-position-vertical-relative:text;mso-width-percent:0;mso-height-percent:0;mso-width-relative:margin;mso-height-relative:margin;v-text-anchor:top" o:gfxdata="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" fillcolor="white [3201]" stroked="f" strokeweight="1pt">
+              <v:shape w14:anchorId="1EDE23F9" id="_x0000_s1028" type="#_x0000_t202" style="position:absolute;left:0;text-align:left;margin-left:0;margin-top:8.65pt;width:208.5pt;height:117.75pt;z-index:-251648000;visibility:visible;mso-wrap-style:square;mso-width-percent:0;mso-height-percent:0;mso-wrap-distance-left:9pt;mso-wrap-distance-top:3.6pt;mso-wrap-distance-right:9pt;mso-wrap-distance-bottom:3.6pt;mso-position-horizontal:left;mso-position-horizontal-relative:margin;mso-position-vertical:absolute;mso-position-vertical-relative:text;mso-width-percent:0;mso-height-percent:0;mso-width-relative:margin;mso-height-relative:margin;v-text-anchor:top" o:gfxdata="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" fillcolor="white [3201]" stroked="f" strokeweight="1pt">
                 <v:textbox>
                   <w:txbxContent>
                     <w:p>
@@ -11942,7 +10959,7 @@
                                     <pic:cNvPicPr/>
                                   </pic:nvPicPr>
                                   <pic:blipFill>
-                                    <a:blip r:embed="rId30"/>
+                                    <a:blip r:embed="rId29"/>
                                     <a:stretch>
                                       <a:fillRect/>
                                     </a:stretch>
@@ -12021,25 +11038,7 @@
           <w:sz w:val="24"/>
           <w:szCs w:val="24"/>
         </w:rPr>
-        <w:t xml:space="preserve">Considering that the </w:t>
-      </w:r>
-      <w:proofErr w:type="spellStart"/>
-      <w:r>
-        <w:rPr>
-          <w:rFonts w:ascii="Times New Roman" w:hAnsi="Times New Roman" w:cs="Times New Roman"/>
-          <w:sz w:val="24"/>
-          <w:szCs w:val="24"/>
-        </w:rPr>
-        <w:t>dataframe</w:t>
-      </w:r>
-      <w:proofErr w:type="spellEnd"/>
-      <w:r>
-        <w:rPr>
-          <w:rFonts w:ascii="Times New Roman" w:hAnsi="Times New Roman" w:cs="Times New Roman"/>
-          <w:sz w:val="24"/>
-          <w:szCs w:val="24"/>
-        </w:rPr>
-        <w:t xml:space="preserve"> contains 20 rows, removing outliers would eliminate 5 rows. In this scenario, the preferred approach is to transform the data to mitigate skewness rather than removing outliers.</w:t>
+        <w:t>Considering that the dataframe contains 20 rows, removing outliers would eliminate 5 rows. In this scenario, the preferred approach is to transform the data to mitigate skewness rather than removing outliers.</w:t>
       </w:r>
     </w:p>
     <w:p>
@@ -12251,7 +11250,7 @@
                     <pic:cNvPicPr/>
                   </pic:nvPicPr>
                   <pic:blipFill>
-                    <a:blip r:embed="rId31"/>
+                    <a:blip r:embed="rId30"/>
                     <a:stretch>
                       <a:fillRect/>
                     </a:stretch>
@@ -12420,7 +11419,7 @@
           </mc:Choice>
           <mc:Fallback>
             <w:pict>
-              <v:shape w14:anchorId="148B07A8" id="_x0000_s1031" type="#_x0000_t202" style="position:absolute;left:0;text-align:left;margin-left:191.15pt;margin-top:-.05pt;width:268.1pt;height:77.65pt;z-index:251671552;visibility:visible;mso-wrap-style:square;mso-width-percent:0;mso-height-percent:0;mso-wrap-distance-left:9pt;mso-wrap-distance-top:3.6pt;mso-wrap-distance-right:9pt;mso-wrap-distance-bottom:3.6pt;mso-position-horizontal:absolute;mso-position-horizontal-relative:text;mso-position-vertical:absolute;mso-position-vertical-relative:text;mso-width-percent:0;mso-height-percent:0;mso-width-relative:margin;mso-height-relative:margin;v-text-anchor:top" o:gfxdata="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">
+              <v:shape w14:anchorId="148B07A8" id="_x0000_s1029" type="#_x0000_t202" style="position:absolute;left:0;text-align:left;margin-left:191.15pt;margin-top:-.05pt;width:268.1pt;height:77.65pt;z-index:251671552;visibility:visible;mso-wrap-style:square;mso-width-percent:0;mso-height-percent:0;mso-wrap-distance-left:9pt;mso-wrap-distance-top:3.6pt;mso-wrap-distance-right:9pt;mso-wrap-distance-bottom:3.6pt;mso-position-horizontal:absolute;mso-position-horizontal-relative:text;mso-position-vertical:absolute;mso-position-vertical-relative:text;mso-width-percent:0;mso-height-percent:0;mso-width-relative:margin;mso-height-relative:margin;v-text-anchor:top" o:gfxdata="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">
                 <v:textbox>
                   <w:txbxContent>
                     <w:p>
@@ -12700,7 +11699,7 @@
           </mc:Choice>
           <mc:Fallback>
             <w:pict>
-              <v:shape w14:anchorId="50B758E6" id="_x0000_s1032" type="#_x0000_t202" style="position:absolute;left:0;text-align:left;margin-left:9.45pt;margin-top:18.9pt;width:250.4pt;height:87.15pt;z-index:251673600;visibility:visible;mso-wrap-style:square;mso-width-percent:0;mso-height-percent:0;mso-wrap-distance-left:9pt;mso-wrap-distance-top:3.6pt;mso-wrap-distance-right:9pt;mso-wrap-distance-bottom:3.6pt;mso-position-horizontal:absolute;mso-position-horizontal-relative:margin;mso-position-vertical:absolute;mso-position-vertical-relative:text;mso-width-percent:0;mso-height-percent:0;mso-width-relative:margin;mso-height-relative:margin;v-text-anchor:top" o:gfxdata="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">
+              <v:shape w14:anchorId="50B758E6" id="_x0000_s1030" type="#_x0000_t202" style="position:absolute;left:0;text-align:left;margin-left:9.45pt;margin-top:18.9pt;width:250.4pt;height:87.15pt;z-index:251673600;visibility:visible;mso-wrap-style:square;mso-width-percent:0;mso-height-percent:0;mso-wrap-distance-left:9pt;mso-wrap-distance-top:3.6pt;mso-wrap-distance-right:9pt;mso-wrap-distance-bottom:3.6pt;mso-position-horizontal:absolute;mso-position-horizontal-relative:margin;mso-position-vertical:absolute;mso-position-vertical-relative:text;mso-width-percent:0;mso-height-percent:0;mso-width-relative:margin;mso-height-relative:margin;v-text-anchor:top" o:gfxdata="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">
                 <v:textbox>
                   <w:txbxContent>
                     <w:p>
@@ -12764,7 +11763,7 @@
                     <pic:cNvPicPr/>
                   </pic:nvPicPr>
                   <pic:blipFill>
-                    <a:blip r:embed="rId32"/>
+                    <a:blip r:embed="rId31"/>
                     <a:stretch>
                       <a:fillRect/>
                     </a:stretch>
@@ -12936,7 +11935,7 @@
           </mc:Choice>
           <mc:Fallback>
             <w:pict>
-              <v:shape w14:anchorId="75868D58" id="_x0000_s1033" type="#_x0000_t202" style="position:absolute;left:0;text-align:left;margin-left:257.15pt;margin-top:.25pt;width:223.5pt;height:78pt;z-index:251681792;visibility:visible;mso-wrap-style:square;mso-width-percent:0;mso-height-percent:0;mso-wrap-distance-left:9pt;mso-wrap-distance-top:3.6pt;mso-wrap-distance-right:9pt;mso-wrap-distance-bottom:3.6pt;mso-position-horizontal:absolute;mso-position-horizontal-relative:margin;mso-position-vertical:absolute;mso-position-vertical-relative:text;mso-width-percent:0;mso-height-percent:0;mso-width-relative:margin;mso-height-relative:margin;v-text-anchor:top" o:gfxdata="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">
+              <v:shape w14:anchorId="75868D58" id="_x0000_s1031" type="#_x0000_t202" style="position:absolute;left:0;text-align:left;margin-left:257.15pt;margin-top:.25pt;width:223.5pt;height:78pt;z-index:251681792;visibility:visible;mso-wrap-style:square;mso-width-percent:0;mso-height-percent:0;mso-wrap-distance-left:9pt;mso-wrap-distance-top:3.6pt;mso-wrap-distance-right:9pt;mso-wrap-distance-bottom:3.6pt;mso-position-horizontal:absolute;mso-position-horizontal-relative:margin;mso-position-vertical:absolute;mso-position-vertical-relative:text;mso-width-percent:0;mso-height-percent:0;mso-width-relative:margin;mso-height-relative:margin;v-text-anchor:top" o:gfxdata="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">
                 <v:textbox>
                   <w:txbxContent>
                     <w:p>
@@ -12981,7 +11980,7 @@
                     <pic:cNvPicPr/>
                   </pic:nvPicPr>
                   <pic:blipFill>
-                    <a:blip r:embed="rId33"/>
+                    <a:blip r:embed="rId32"/>
                     <a:stretch>
                       <a:fillRect/>
                     </a:stretch>
@@ -13068,7 +12067,7 @@
                     <pic:cNvPicPr/>
                   </pic:nvPicPr>
                   <pic:blipFill>
-                    <a:blip r:embed="rId34" cstate="print">
+                    <a:blip r:embed="rId33" cstate="print">
                       <a:extLst>
                         <a:ext uri="{28A0092B-C50C-407E-A947-70E740481C1C}">
                           <a14:useLocalDpi xmlns:a14="http://schemas.microsoft.com/office/drawing/2010/main" val="0"/>
@@ -13183,7 +12182,7 @@
           </mc:Choice>
           <mc:Fallback>
             <w:pict>
-              <v:shape w14:anchorId="446A87AD" id="_x0000_s1034" type="#_x0000_t202" style="position:absolute;left:0;text-align:left;margin-left:310.8pt;margin-top:46.65pt;width:169.5pt;height:87.75pt;z-index:251675648;visibility:visible;mso-wrap-style:square;mso-width-percent:0;mso-height-percent:0;mso-wrap-distance-left:9pt;mso-wrap-distance-top:3.6pt;mso-wrap-distance-right:9pt;mso-wrap-distance-bottom:3.6pt;mso-position-horizontal:absolute;mso-position-horizontal-relative:margin;mso-position-vertical:absolute;mso-position-vertical-relative:text;mso-width-percent:0;mso-height-percent:0;mso-width-relative:margin;mso-height-relative:margin;v-text-anchor:top" o:gfxdata="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">
+              <v:shape w14:anchorId="446A87AD" id="_x0000_s1032" type="#_x0000_t202" style="position:absolute;left:0;text-align:left;margin-left:310.8pt;margin-top:46.65pt;width:169.5pt;height:87.75pt;z-index:251675648;visibility:visible;mso-wrap-style:square;mso-width-percent:0;mso-height-percent:0;mso-wrap-distance-left:9pt;mso-wrap-distance-top:3.6pt;mso-wrap-distance-right:9pt;mso-wrap-distance-bottom:3.6pt;mso-position-horizontal:absolute;mso-position-horizontal-relative:margin;mso-position-vertical:absolute;mso-position-vertical-relative:text;mso-width-percent:0;mso-height-percent:0;mso-width-relative:margin;mso-height-relative:margin;v-text-anchor:top" o:gfxdata="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">
                 <v:textbox>
                   <w:txbxContent>
                     <w:p>
@@ -13299,7 +12298,7 @@
                     <pic:cNvPicPr/>
                   </pic:nvPicPr>
                   <pic:blipFill>
-                    <a:blip r:embed="rId35"/>
+                    <a:blip r:embed="rId34"/>
                     <a:stretch>
                       <a:fillRect/>
                     </a:stretch>
@@ -13538,7 +12537,7 @@
                     <pic:cNvPicPr/>
                   </pic:nvPicPr>
                   <pic:blipFill>
-                    <a:blip r:embed="rId36"/>
+                    <a:blip r:embed="rId35"/>
                     <a:stretch>
                       <a:fillRect/>
                     </a:stretch>
@@ -13654,7 +12653,7 @@
                     <pic:cNvPicPr/>
                   </pic:nvPicPr>
                   <pic:blipFill>
-                    <a:blip r:embed="rId37"/>
+                    <a:blip r:embed="rId36"/>
                     <a:stretch>
                       <a:fillRect/>
                     </a:stretch>
@@ -13727,7 +12726,7 @@
                     <pic:cNvPicPr/>
                   </pic:nvPicPr>
                   <pic:blipFill>
-                    <a:blip r:embed="rId38"/>
+                    <a:blip r:embed="rId37"/>
                     <a:stretch>
                       <a:fillRect/>
                     </a:stretch>
@@ -14046,7 +13045,7 @@
                     <pic:cNvPicPr/>
                   </pic:nvPicPr>
                   <pic:blipFill>
-                    <a:blip r:embed="rId39"/>
+                    <a:blip r:embed="rId38"/>
                     <a:stretch>
                       <a:fillRect/>
                     </a:stretch>
@@ -14435,7 +13434,7 @@
                     <pic:cNvPicPr/>
                   </pic:nvPicPr>
                   <pic:blipFill>
-                    <a:blip r:embed="rId40"/>
+                    <a:blip r:embed="rId39"/>
                     <a:stretch>
                       <a:fillRect/>
                     </a:stretch>
@@ -14591,7 +13590,7 @@
                     <pic:cNvPicPr/>
                   </pic:nvPicPr>
                   <pic:blipFill>
-                    <a:blip r:embed="rId41"/>
+                    <a:blip r:embed="rId40"/>
                     <a:stretch>
                       <a:fillRect/>
                     </a:stretch>
@@ -14759,7 +13758,7 @@
                     <pic:cNvPicPr/>
                   </pic:nvPicPr>
                   <pic:blipFill>
-                    <a:blip r:embed="rId42"/>
+                    <a:blip r:embed="rId41"/>
                     <a:stretch>
                       <a:fillRect/>
                     </a:stretch>
@@ -14832,7 +13831,7 @@
                     <pic:cNvPicPr/>
                   </pic:nvPicPr>
                   <pic:blipFill>
-                    <a:blip r:embed="rId43"/>
+                    <a:blip r:embed="rId42"/>
                     <a:stretch>
                       <a:fillRect/>
                     </a:stretch>
@@ -15017,7 +14016,7 @@
           </mc:Choice>
           <mc:Fallback>
             <w:pict>
-              <v:shape w14:anchorId="65B882A9" id="_x0000_s1035" type="#_x0000_t202" style="position:absolute;left:0;text-align:left;margin-left:200.9pt;margin-top:.35pt;width:262.9pt;height:73.05pt;z-index:251684864;visibility:visible;mso-wrap-style:square;mso-width-percent:0;mso-height-percent:0;mso-wrap-distance-left:9pt;mso-wrap-distance-top:3.6pt;mso-wrap-distance-right:9pt;mso-wrap-distance-bottom:3.6pt;mso-position-horizontal:absolute;mso-position-horizontal-relative:text;mso-position-vertical:absolute;mso-position-vertical-relative:text;mso-width-percent:0;mso-height-percent:0;mso-width-relative:margin;mso-height-relative:margin;v-text-anchor:top" o:gfxdata="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">
+              <v:shape w14:anchorId="65B882A9" id="_x0000_s1033" type="#_x0000_t202" style="position:absolute;left:0;text-align:left;margin-left:200.9pt;margin-top:.35pt;width:262.9pt;height:73.05pt;z-index:251684864;visibility:visible;mso-wrap-style:square;mso-width-percent:0;mso-height-percent:0;mso-wrap-distance-left:9pt;mso-wrap-distance-top:3.6pt;mso-wrap-distance-right:9pt;mso-wrap-distance-bottom:3.6pt;mso-position-horizontal:absolute;mso-position-horizontal-relative:text;mso-position-vertical:absolute;mso-position-vertical-relative:text;mso-width-percent:0;mso-height-percent:0;mso-width-relative:margin;mso-height-relative:margin;v-text-anchor:top" o:gfxdata="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">
                 <v:textbox>
                   <w:txbxContent>
                     <w:p>
@@ -15095,7 +14094,7 @@
                     <pic:cNvPicPr/>
                   </pic:nvPicPr>
                   <pic:blipFill>
-                    <a:blip r:embed="rId44"/>
+                    <a:blip r:embed="rId43"/>
                     <a:stretch>
                       <a:fillRect/>
                     </a:stretch>
@@ -15512,15 +14511,7 @@
         <w:t xml:space="preserve"> model,</w:t>
       </w:r>
       <w:r>
-        <w:t xml:space="preserve"> “</w:t>
-      </w:r>
-      <w:proofErr w:type="spellStart"/>
-      <w:r>
-        <w:t>lr_pop</w:t>
-      </w:r>
-      <w:proofErr w:type="spellEnd"/>
-      <w:r>
-        <w:t>”</w:t>
+        <w:t xml:space="preserve"> “lr_pop”</w:t>
       </w:r>
       <w:r>
         <w:t xml:space="preserve"> that utilize simple regression, </w:t>
@@ -15552,13 +14543,8 @@
       <w:r>
         <w:t xml:space="preserve"> </w:t>
       </w:r>
-      <w:proofErr w:type="spellStart"/>
-      <w:r>
-        <w:t>dataframe</w:t>
-      </w:r>
-      <w:proofErr w:type="spellEnd"/>
-      <w:r>
-        <w:t xml:space="preserve"> with a range of years from 2023 to 2030, and </w:t>
+      <w:r>
+        <w:t xml:space="preserve">dataframe with a range of years from 2023 to 2030, and </w:t>
       </w:r>
       <w:r>
         <w:t>applied</w:t>
@@ -15567,15 +14553,7 @@
         <w:t xml:space="preserve"> the model </w:t>
       </w:r>
       <w:r>
-        <w:t>“</w:t>
-      </w:r>
-      <w:proofErr w:type="spellStart"/>
-      <w:r>
-        <w:t>lr_pop</w:t>
-      </w:r>
-      <w:proofErr w:type="spellEnd"/>
-      <w:r>
-        <w:t xml:space="preserve">” to predict the </w:t>
+        <w:t xml:space="preserve">“lr_pop” to predict the </w:t>
       </w:r>
       <w:r>
         <w:t>population.</w:t>
@@ -15606,7 +14584,7 @@
                     <pic:cNvPicPr/>
                   </pic:nvPicPr>
                   <pic:blipFill>
-                    <a:blip r:embed="rId45"/>
+                    <a:blip r:embed="rId44"/>
                     <a:stretch>
                       <a:fillRect/>
                     </a:stretch>
@@ -15642,16 +14620,11 @@
       <w:r>
         <w:t xml:space="preserve"> model, "</w:t>
       </w:r>
-      <w:proofErr w:type="spellStart"/>
       <w:r>
         <w:t>lasso</w:t>
       </w:r>
       <w:r>
-        <w:t>_crime</w:t>
-      </w:r>
-      <w:proofErr w:type="spellEnd"/>
-      <w:r>
-        <w:t>," which estimates crime rates based on population demographics.</w:t>
+        <w:t>_crime," which estimates crime rates based on population demographics.</w:t>
       </w:r>
     </w:p>
     <w:p>
@@ -15680,7 +14653,7 @@
                     <pic:cNvPicPr/>
                   </pic:nvPicPr>
                   <pic:blipFill>
-                    <a:blip r:embed="rId46"/>
+                    <a:blip r:embed="rId45"/>
                     <a:stretch>
                       <a:fillRect/>
                     </a:stretch>
@@ -15808,12 +14781,10 @@
         <w:t xml:space="preserve">4.0 </w:t>
       </w:r>
       <w:bookmarkEnd w:id="20"/>
-      <w:proofErr w:type="spellStart"/>
       <w:r>
         <w:t>Programing</w:t>
       </w:r>
       <w:bookmarkEnd w:id="21"/>
-      <w:proofErr w:type="spellEnd"/>
     </w:p>
     <w:p>
       <w:pPr>
@@ -15876,21 +14847,7 @@
         <w:rPr>
           <w:color w:val="333333"/>
         </w:rPr>
-        <w:t xml:space="preserve"> this means that you must implement suitable Python tools (code and/or libraries) to complete the analysis required. All of this is to be implemented in a </w:t>
-      </w:r>
-      <w:proofErr w:type="spellStart"/>
-      <w:r>
-        <w:rPr>
-          <w:color w:val="333333"/>
-        </w:rPr>
-        <w:t>Jupyter</w:t>
-      </w:r>
-      <w:proofErr w:type="spellEnd"/>
-      <w:r>
-        <w:rPr>
-          <w:color w:val="333333"/>
-        </w:rPr>
-        <w:t xml:space="preserve"> Notebook.</w:t>
+        <w:t xml:space="preserve"> this means that you must implement suitable Python tools (code and/or libraries) to complete the analysis required. All of this is to be implemented in a Jupyter Notebook.</w:t>
       </w:r>
       <w:r>
         <w:rPr>
@@ -16114,21 +15071,7 @@
         <w:rPr>
           <w:color w:val="333333"/>
         </w:rPr>
-        <w:t>You are required to document and evaluate a testing and optimisation strategy for your analysis. As part of this, you may want to plan and document how you ensured your code is doing what it is meant to, as well as ensuring that the code is making good use of your resources (</w:t>
-      </w:r>
-      <w:proofErr w:type="spellStart"/>
-      <w:r>
-        <w:rPr>
-          <w:color w:val="333333"/>
-        </w:rPr>
-        <w:t>eg</w:t>
-      </w:r>
-      <w:proofErr w:type="spellEnd"/>
-      <w:r>
-        <w:rPr>
-          <w:color w:val="333333"/>
-        </w:rPr>
-        <w:t xml:space="preserve"> computing, time etc). Note any trade-offs that you've made in these areas.</w:t>
+        <w:t>You are required to document and evaluate a testing and optimisation strategy for your analysis. As part of this, you may want to plan and document how you ensured your code is doing what it is meant to, as well as ensuring that the code is making good use of your resources (eg computing, time etc). Note any trade-offs that you've made in these areas.</w:t>
       </w:r>
       <w:r>
         <w:rPr>
@@ -16308,7 +15251,6 @@
         </w:rPr>
         <w:t xml:space="preserve">has been </w:t>
       </w:r>
-      <w:proofErr w:type="spellStart"/>
       <w:r>
         <w:rPr>
           <w:rFonts w:ascii="Times New Roman" w:hAnsi="Times New Roman" w:cs="Times New Roman"/>
@@ -16317,7 +15259,6 @@
         </w:rPr>
         <w:t>aplied</w:t>
       </w:r>
-      <w:proofErr w:type="spellEnd"/>
       <w:r>
         <w:rPr>
           <w:rFonts w:ascii="Times New Roman" w:hAnsi="Times New Roman" w:cs="Times New Roman"/>
@@ -16476,7 +15417,7 @@
                     <pic:cNvPicPr/>
                   </pic:nvPicPr>
                   <pic:blipFill>
-                    <a:blip r:embed="rId47"/>
+                    <a:blip r:embed="rId46"/>
                     <a:stretch>
                       <a:fillRect/>
                     </a:stretch>
@@ -16588,23 +15529,13 @@
         </w:rPr>
         <w:t xml:space="preserve">, for example, </w:t>
       </w:r>
-      <w:proofErr w:type="spellStart"/>
-      <w:r>
-        <w:rPr>
-          <w:rFonts w:ascii="Times New Roman" w:hAnsi="Times New Roman" w:cs="Times New Roman"/>
-          <w:sz w:val="24"/>
-          <w:szCs w:val="24"/>
-        </w:rPr>
-        <w:t>rename_col</w:t>
-      </w:r>
-      <w:proofErr w:type="spellEnd"/>
-      <w:r>
-        <w:rPr>
-          <w:rFonts w:ascii="Times New Roman" w:hAnsi="Times New Roman" w:cs="Times New Roman"/>
-          <w:sz w:val="24"/>
-          <w:szCs w:val="24"/>
-        </w:rPr>
-        <w:t>()</w:t>
+      <w:r>
+        <w:rPr>
+          <w:rFonts w:ascii="Times New Roman" w:hAnsi="Times New Roman" w:cs="Times New Roman"/>
+          <w:sz w:val="24"/>
+          <w:szCs w:val="24"/>
+        </w:rPr>
+        <w:t>rename_col()</w:t>
       </w:r>
       <w:r>
         <w:rPr>
@@ -16657,7 +15588,7 @@
                     <pic:cNvPicPr/>
                   </pic:nvPicPr>
                   <pic:blipFill>
-                    <a:blip r:embed="rId48"/>
+                    <a:blip r:embed="rId47"/>
                     <a:stretch>
                       <a:fillRect/>
                     </a:stretch>
@@ -16754,7 +15685,7 @@
                     <pic:cNvPicPr/>
                   </pic:nvPicPr>
                   <pic:blipFill>
-                    <a:blip r:embed="rId49"/>
+                    <a:blip r:embed="rId48"/>
                     <a:stretch>
                       <a:fillRect/>
                     </a:stretch>
@@ -16931,7 +15862,7 @@
                     <pic:cNvPicPr/>
                   </pic:nvPicPr>
                   <pic:blipFill>
-                    <a:blip r:embed="rId50"/>
+                    <a:blip r:embed="rId49"/>
                     <a:stretch>
                       <a:fillRect/>
                     </a:stretch>
@@ -17024,7 +15955,7 @@
                     <pic:cNvPicPr/>
                   </pic:nvPicPr>
                   <pic:blipFill>
-                    <a:blip r:embed="rId51"/>
+                    <a:blip r:embed="rId50"/>
                     <a:stretch>
                       <a:fillRect/>
                     </a:stretch>
@@ -17182,25 +16113,7 @@
           <w:sz w:val="24"/>
           <w:szCs w:val="24"/>
         </w:rPr>
-        <w:t xml:space="preserve"> applying different </w:t>
-      </w:r>
-      <w:proofErr w:type="spellStart"/>
-      <w:r>
-        <w:rPr>
-          <w:rFonts w:ascii="Times New Roman" w:hAnsi="Times New Roman" w:cs="Times New Roman"/>
-          <w:sz w:val="24"/>
-          <w:szCs w:val="24"/>
-        </w:rPr>
-        <w:t>programing</w:t>
-      </w:r>
-      <w:proofErr w:type="spellEnd"/>
-      <w:r>
-        <w:rPr>
-          <w:rFonts w:ascii="Times New Roman" w:hAnsi="Times New Roman" w:cs="Times New Roman"/>
-          <w:sz w:val="24"/>
-          <w:szCs w:val="24"/>
-        </w:rPr>
-        <w:t xml:space="preserve"> paradigms and commenting the code, i</w:t>
+        <w:t xml:space="preserve"> applying different programing paradigms and commenting the code, i</w:t>
       </w:r>
       <w:r>
         <w:rPr>
@@ -17299,7 +16212,7 @@
                     <pic:cNvPicPr/>
                   </pic:nvPicPr>
                   <pic:blipFill>
-                    <a:blip r:embed="rId52"/>
+                    <a:blip r:embed="rId51"/>
                     <a:stretch>
                       <a:fillRect/>
                     </a:stretch>
@@ -17486,6 +16399,20 @@
     </w:p>
     <w:p>
       <w:pPr>
+        <w:pStyle w:val="NormalWeb"/>
+      </w:pPr>
+      <w:r>
+        <w:rPr>
+          <w:rStyle w:val="Strong"/>
+        </w:rPr>
+        <w:t>Tufte, E. R.</w:t>
+      </w:r>
+      <w:r>
+        <w:t xml:space="preserve"> (2001). The Visual Display of Quantitative Information (2nd ed.). Cheshire, CT: Graphics Press.</w:t>
+      </w:r>
+    </w:p>
+    <w:p>
+      <w:pPr>
         <w:spacing w:line="360" w:lineRule="auto"/>
         <w:jc w:val="both"/>
         <w:rPr>
@@ -17497,7 +16424,7 @@
       </w:pPr>
     </w:p>
     <w:sectPr>
-      <w:footerReference w:type="default" r:id="rId53"/>
+      <w:footerReference w:type="default" r:id="rId52"/>
       <w:pgSz w:w="11906" w:h="16838"/>
       <w:pgMar w:top="1134" w:right="1134" w:bottom="1134" w:left="1134" w:header="709" w:footer="709" w:gutter="0"/>
       <w:pgBorders w:offsetFrom="page">

</xml_diff>